<commit_message>
Update with minor modifications on section 4 format
</commit_message>
<xml_diff>
--- a/WP1/D1.5.1 Minutes of the User Requirements Review meeting.docx
+++ b/WP1/D1.5.1 Minutes of the User Requirements Review meeting.docx
@@ -250,8 +250,230 @@
     </w:p>
     <w:p>
       <w:pPr>
+        <w:pStyle w:val="NormalWeb"/>
+        <w:spacing w:before="0" w:beforeAutospacing="0" w:after="0"/>
+        <w:ind w:right="3" w:firstLine="709"/>
+        <w:rPr>
+          <w:lang w:val="en-US" w:eastAsia="en-US"/>
+        </w:rPr>
+      </w:pPr>
+      <w:proofErr w:type="spellStart"/>
+      <w:r>
+        <w:rPr>
+          <w:rFonts w:ascii="Arial" w:hAnsi="Arial" w:cs="Arial"/>
+          <w:color w:val="222222"/>
+          <w:sz w:val="20"/>
+          <w:szCs w:val="20"/>
+          <w:shd w:val="clear" w:color="auto" w:fill="FFFFFF"/>
+        </w:rPr>
+        <w:t>Serhat</w:t>
+      </w:r>
+      <w:proofErr w:type="spellEnd"/>
+      <w:r>
+        <w:rPr>
+          <w:rFonts w:ascii="Arial" w:hAnsi="Arial" w:cs="Arial"/>
+          <w:color w:val="222222"/>
+          <w:sz w:val="20"/>
+          <w:szCs w:val="20"/>
+          <w:shd w:val="clear" w:color="auto" w:fill="FFFFFF"/>
+        </w:rPr>
+        <w:t xml:space="preserve"> </w:t>
+      </w:r>
+      <w:proofErr w:type="spellStart"/>
+      <w:r>
+        <w:rPr>
+          <w:rFonts w:ascii="Arial" w:hAnsi="Arial" w:cs="Arial"/>
+          <w:color w:val="222222"/>
+          <w:sz w:val="20"/>
+          <w:szCs w:val="20"/>
+          <w:shd w:val="clear" w:color="auto" w:fill="FFFFFF"/>
+        </w:rPr>
+        <w:t>Çelik</w:t>
+      </w:r>
+      <w:proofErr w:type="spellEnd"/>
+      <w:r>
+        <w:rPr>
+          <w:rFonts w:ascii="Arial" w:hAnsi="Arial" w:cs="Arial"/>
+          <w:color w:val="222222"/>
+          <w:sz w:val="20"/>
+          <w:szCs w:val="20"/>
+          <w:shd w:val="clear" w:color="auto" w:fill="FFFFFF"/>
+        </w:rPr>
+        <w:t xml:space="preserve"> &lt;</w:t>
+      </w:r>
+      <w:r>
+        <w:rPr>
+          <w:rFonts w:ascii="Arial" w:hAnsi="Arial" w:cs="Arial"/>
+          <w:sz w:val="20"/>
+          <w:szCs w:val="20"/>
+          <w:shd w:val="clear" w:color="auto" w:fill="FFFFFF"/>
+        </w:rPr>
+        <w:t>serhat.celik@unitbilisim.com</w:t>
+      </w:r>
+      <w:r>
+        <w:rPr>
+          <w:rFonts w:ascii="Arial" w:hAnsi="Arial" w:cs="Arial"/>
+          <w:color w:val="222222"/>
+          <w:sz w:val="20"/>
+          <w:szCs w:val="20"/>
+          <w:shd w:val="clear" w:color="auto" w:fill="FFFFFF"/>
+        </w:rPr>
+        <w:t>&gt; (UNIT)</w:t>
+      </w:r>
+    </w:p>
+    <w:p>
+      <w:pPr>
+        <w:pStyle w:val="NormalWeb"/>
+        <w:spacing w:before="0" w:beforeAutospacing="0" w:after="0"/>
+        <w:ind w:right="3" w:firstLine="709"/>
+      </w:pPr>
+      <w:r>
+        <w:rPr>
+          <w:rFonts w:ascii="Arial" w:hAnsi="Arial" w:cs="Arial"/>
+          <w:color w:val="222222"/>
+          <w:sz w:val="20"/>
+          <w:szCs w:val="20"/>
+          <w:shd w:val="clear" w:color="auto" w:fill="FFFFFF"/>
+        </w:rPr>
+        <w:t xml:space="preserve">Hasan </w:t>
+      </w:r>
+      <w:proofErr w:type="spellStart"/>
+      <w:r>
+        <w:rPr>
+          <w:rFonts w:ascii="Arial" w:hAnsi="Arial" w:cs="Arial"/>
+          <w:color w:val="222222"/>
+          <w:sz w:val="20"/>
+          <w:szCs w:val="20"/>
+          <w:shd w:val="clear" w:color="auto" w:fill="FFFFFF"/>
+        </w:rPr>
+        <w:t>Emre</w:t>
+      </w:r>
+      <w:proofErr w:type="spellEnd"/>
+      <w:r>
+        <w:rPr>
+          <w:rFonts w:ascii="Arial" w:hAnsi="Arial" w:cs="Arial"/>
+          <w:color w:val="222222"/>
+          <w:sz w:val="20"/>
+          <w:szCs w:val="20"/>
+          <w:shd w:val="clear" w:color="auto" w:fill="FFFFFF"/>
+        </w:rPr>
+        <w:t xml:space="preserve"> </w:t>
+      </w:r>
+      <w:proofErr w:type="spellStart"/>
+      <w:r>
+        <w:rPr>
+          <w:rFonts w:ascii="Arial" w:hAnsi="Arial" w:cs="Arial"/>
+          <w:color w:val="222222"/>
+          <w:sz w:val="20"/>
+          <w:szCs w:val="20"/>
+          <w:shd w:val="clear" w:color="auto" w:fill="FFFFFF"/>
+        </w:rPr>
+        <w:t>Kırmızı</w:t>
+      </w:r>
+      <w:proofErr w:type="spellEnd"/>
+      <w:r>
+        <w:rPr>
+          <w:rFonts w:ascii="Arial" w:hAnsi="Arial" w:cs="Arial"/>
+          <w:color w:val="222222"/>
+          <w:sz w:val="20"/>
+          <w:szCs w:val="20"/>
+          <w:shd w:val="clear" w:color="auto" w:fill="FFFFFF"/>
+        </w:rPr>
+        <w:t xml:space="preserve"> &lt;</w:t>
+      </w:r>
+      <w:r>
+        <w:rPr>
+          <w:rFonts w:ascii="Arial" w:hAnsi="Arial" w:cs="Arial"/>
+          <w:sz w:val="20"/>
+          <w:szCs w:val="20"/>
+          <w:shd w:val="clear" w:color="auto" w:fill="FFFFFF"/>
+        </w:rPr>
+        <w:t>emre.kirmizi@unitbilisim.com</w:t>
+      </w:r>
+      <w:r>
+        <w:rPr>
+          <w:rFonts w:ascii="Arial" w:hAnsi="Arial" w:cs="Arial"/>
+          <w:color w:val="222222"/>
+          <w:sz w:val="20"/>
+          <w:szCs w:val="20"/>
+          <w:shd w:val="clear" w:color="auto" w:fill="FFFFFF"/>
+        </w:rPr>
+        <w:t>&gt; (UNIT)</w:t>
+      </w:r>
+    </w:p>
+    <w:p>
+      <w:pPr>
+        <w:pStyle w:val="NormalWeb"/>
+        <w:spacing w:before="0" w:beforeAutospacing="0" w:after="0"/>
+        <w:ind w:right="3" w:firstLine="709"/>
+      </w:pPr>
+      <w:proofErr w:type="spellStart"/>
+      <w:r>
+        <w:rPr>
+          <w:rFonts w:ascii="Arial" w:hAnsi="Arial" w:cs="Arial"/>
+          <w:color w:val="222222"/>
+          <w:sz w:val="20"/>
+          <w:szCs w:val="20"/>
+          <w:shd w:val="clear" w:color="auto" w:fill="FFFFFF"/>
+        </w:rPr>
+        <w:t>Ümit</w:t>
+      </w:r>
+      <w:proofErr w:type="spellEnd"/>
+      <w:r>
+        <w:rPr>
+          <w:rFonts w:ascii="Arial" w:hAnsi="Arial" w:cs="Arial"/>
+          <w:color w:val="222222"/>
+          <w:sz w:val="20"/>
+          <w:szCs w:val="20"/>
+          <w:shd w:val="clear" w:color="auto" w:fill="FFFFFF"/>
+        </w:rPr>
+        <w:t xml:space="preserve"> Anıl </w:t>
+      </w:r>
+      <w:proofErr w:type="spellStart"/>
+      <w:r>
+        <w:rPr>
+          <w:rFonts w:ascii="Arial" w:hAnsi="Arial" w:cs="Arial"/>
+          <w:color w:val="222222"/>
+          <w:sz w:val="20"/>
+          <w:szCs w:val="20"/>
+          <w:shd w:val="clear" w:color="auto" w:fill="FFFFFF"/>
+        </w:rPr>
+        <w:t>Öztürk</w:t>
+      </w:r>
+      <w:proofErr w:type="spellEnd"/>
+      <w:r>
+        <w:rPr>
+          <w:rFonts w:ascii="Arial" w:hAnsi="Arial" w:cs="Arial"/>
+          <w:color w:val="222222"/>
+          <w:sz w:val="20"/>
+          <w:szCs w:val="20"/>
+          <w:shd w:val="clear" w:color="auto" w:fill="FFFFFF"/>
+        </w:rPr>
+        <w:t xml:space="preserve"> &lt;</w:t>
+      </w:r>
+      <w:r>
+        <w:rPr>
+          <w:rFonts w:ascii="Arial" w:hAnsi="Arial" w:cs="Arial"/>
+          <w:sz w:val="20"/>
+          <w:szCs w:val="20"/>
+          <w:shd w:val="clear" w:color="auto" w:fill="FFFFFF"/>
+        </w:rPr>
+        <w:t>anil.ozturk@unitbilisim.com</w:t>
+      </w:r>
+      <w:r>
+        <w:rPr>
+          <w:rFonts w:ascii="Arial" w:hAnsi="Arial" w:cs="Arial"/>
+          <w:color w:val="222222"/>
+          <w:sz w:val="20"/>
+          <w:szCs w:val="20"/>
+          <w:shd w:val="clear" w:color="auto" w:fill="FFFFFF"/>
+        </w:rPr>
+        <w:t>&gt; (UNIT)</w:t>
+      </w:r>
+    </w:p>
+    <w:p>
+      <w:pPr>
         <w:pStyle w:val="BodyText"/>
-        <w:ind w:left="709"/>
       </w:pPr>
     </w:p>
     <w:p>
@@ -385,7 +607,7 @@
       <w:bookmarkStart w:id="3" w:name="_Toc397004129"/>
       <w:bookmarkStart w:id="4" w:name="_Toc397005047"/>
       <w:bookmarkStart w:id="5" w:name="_Toc417308507"/>
-      <w:bookmarkStart w:id="6" w:name="_Toc428265422"/>
+      <w:bookmarkStart w:id="6" w:name="_Toc428277531"/>
       <w:r>
         <w:rPr>
           <w:lang w:val="en-GB"/>
@@ -603,7 +825,7 @@
               </w:rPr>
             </w:pPr>
             <w:r>
-              <w:t>24</w:t>
+              <w:t>23</w:t>
             </w:r>
             <w:r>
               <w:t>-</w:t>
@@ -663,7 +885,13 @@
               <w:rPr>
                 <w:lang w:eastAsia="en-US"/>
               </w:rPr>
-              <w:t>1.0.0</w:t>
+              <w:t>0.5</w:t>
+            </w:r>
+            <w:r>
+              <w:rPr>
+                <w:lang w:eastAsia="en-US"/>
+              </w:rPr>
+              <w:t>.0</w:t>
             </w:r>
           </w:p>
         </w:tc>
@@ -679,12 +907,129 @@
                 <w:lang w:eastAsia="en-US"/>
               </w:rPr>
             </w:pPr>
-            <w:r>
+            <w:proofErr w:type="spellStart"/>
+            <w:r>
+              <w:rPr>
+                <w:rFonts w:cs="Arial"/>
+                <w:color w:val="222222"/>
+                <w:szCs w:val="20"/>
+                <w:shd w:val="clear" w:color="auto" w:fill="FFFFFF"/>
+              </w:rPr>
+              <w:t>Serhat</w:t>
+            </w:r>
+            <w:proofErr w:type="spellEnd"/>
+            <w:r>
+              <w:rPr>
+                <w:rFonts w:cs="Arial"/>
+                <w:color w:val="222222"/>
+                <w:szCs w:val="20"/>
+                <w:shd w:val="clear" w:color="auto" w:fill="FFFFFF"/>
+              </w:rPr>
+              <w:t xml:space="preserve"> </w:t>
+            </w:r>
+            <w:proofErr w:type="spellStart"/>
+            <w:r>
+              <w:rPr>
+                <w:rFonts w:cs="Arial"/>
+                <w:color w:val="222222"/>
+                <w:szCs w:val="20"/>
+                <w:shd w:val="clear" w:color="auto" w:fill="FFFFFF"/>
+              </w:rPr>
+              <w:t>Çelik</w:t>
+            </w:r>
+            <w:proofErr w:type="spellEnd"/>
+          </w:p>
+          <w:p>
+            <w:pPr>
+              <w:pStyle w:val="ITEABodyText"/>
+              <w:cnfStyle w:val="000000010000" w:firstRow="0" w:lastRow="0" w:firstColumn="0" w:lastColumn="0" w:oddVBand="0" w:evenVBand="0" w:oddHBand="0" w:evenHBand="1" w:firstRowFirstColumn="0" w:firstRowLastColumn="0" w:lastRowFirstColumn="0" w:lastRowLastColumn="0"/>
+              <w:rPr>
+                <w:rFonts w:cs="Arial"/>
+                <w:color w:val="222222"/>
+                <w:szCs w:val="20"/>
+                <w:shd w:val="clear" w:color="auto" w:fill="FFFFFF"/>
+              </w:rPr>
+            </w:pPr>
+            <w:r>
+              <w:rPr>
+                <w:rFonts w:cs="Arial"/>
+                <w:color w:val="222222"/>
+                <w:szCs w:val="20"/>
+                <w:shd w:val="clear" w:color="auto" w:fill="FFFFFF"/>
+              </w:rPr>
+              <w:t xml:space="preserve">Hasan </w:t>
+            </w:r>
+            <w:proofErr w:type="spellStart"/>
+            <w:r>
+              <w:rPr>
+                <w:rFonts w:cs="Arial"/>
+                <w:color w:val="222222"/>
+                <w:szCs w:val="20"/>
+                <w:shd w:val="clear" w:color="auto" w:fill="FFFFFF"/>
+              </w:rPr>
+              <w:t>Emre</w:t>
+            </w:r>
+            <w:proofErr w:type="spellEnd"/>
+            <w:r>
+              <w:rPr>
+                <w:rFonts w:cs="Arial"/>
+                <w:color w:val="222222"/>
+                <w:szCs w:val="20"/>
+                <w:shd w:val="clear" w:color="auto" w:fill="FFFFFF"/>
+              </w:rPr>
+              <w:t xml:space="preserve"> </w:t>
+            </w:r>
+            <w:proofErr w:type="spellStart"/>
+            <w:r>
+              <w:rPr>
+                <w:rFonts w:cs="Arial"/>
+                <w:color w:val="222222"/>
+                <w:szCs w:val="20"/>
+                <w:shd w:val="clear" w:color="auto" w:fill="FFFFFF"/>
+              </w:rPr>
+              <w:t>Kırmızı</w:t>
+            </w:r>
+            <w:proofErr w:type="spellEnd"/>
+          </w:p>
+          <w:p>
+            <w:pPr>
+              <w:pStyle w:val="ITEABodyText"/>
+              <w:cnfStyle w:val="000000010000" w:firstRow="0" w:lastRow="0" w:firstColumn="0" w:lastColumn="0" w:oddVBand="0" w:evenVBand="0" w:oddHBand="0" w:evenHBand="1" w:firstRowFirstColumn="0" w:firstRowLastColumn="0" w:lastRowFirstColumn="0" w:lastRowLastColumn="0"/>
               <w:rPr>
                 <w:lang w:eastAsia="en-US"/>
               </w:rPr>
-              <w:t>&lt;name&gt;</w:t>
-            </w:r>
+            </w:pPr>
+            <w:proofErr w:type="spellStart"/>
+            <w:r>
+              <w:rPr>
+                <w:rFonts w:cs="Arial"/>
+                <w:color w:val="222222"/>
+                <w:szCs w:val="20"/>
+                <w:shd w:val="clear" w:color="auto" w:fill="FFFFFF"/>
+              </w:rPr>
+              <w:t>Ümit</w:t>
+            </w:r>
+            <w:proofErr w:type="spellEnd"/>
+            <w:r>
+              <w:rPr>
+                <w:rFonts w:cs="Arial"/>
+                <w:color w:val="222222"/>
+                <w:szCs w:val="20"/>
+                <w:shd w:val="clear" w:color="auto" w:fill="FFFFFF"/>
+              </w:rPr>
+              <w:t xml:space="preserve"> Anıl </w:t>
+            </w:r>
+            <w:proofErr w:type="spellStart"/>
+            <w:r>
+              <w:rPr>
+                <w:rFonts w:cs="Arial"/>
+                <w:color w:val="222222"/>
+                <w:szCs w:val="20"/>
+                <w:shd w:val="clear" w:color="auto" w:fill="FFFFFF"/>
+              </w:rPr>
+              <w:t>Öztürk</w:t>
+            </w:r>
+            <w:proofErr w:type="spellEnd"/>
           </w:p>
         </w:tc>
         <w:tc>
@@ -703,7 +1048,7 @@
               <w:rPr>
                 <w:lang w:eastAsia="en-US"/>
               </w:rPr>
-              <w:t>&lt;date&gt;</w:t>
+              <w:t>24-Aug-2015</w:t>
             </w:r>
           </w:p>
         </w:tc>
@@ -723,7 +1068,7 @@
               <w:rPr>
                 <w:lang w:eastAsia="en-US"/>
               </w:rPr>
-              <w:t>Initial Release</w:t>
+              <w:t>Completing the list of deliverables from GitHub</w:t>
             </w:r>
           </w:p>
         </w:tc>
@@ -750,6 +1095,12 @@
                 <w:lang w:eastAsia="en-US"/>
               </w:rPr>
             </w:pPr>
+            <w:r>
+              <w:rPr>
+                <w:lang w:eastAsia="en-US"/>
+              </w:rPr>
+              <w:t>1.0.0</w:t>
+            </w:r>
           </w:p>
         </w:tc>
         <w:tc>
@@ -764,6 +1115,12 @@
                 <w:lang w:eastAsia="en-US"/>
               </w:rPr>
             </w:pPr>
+            <w:r>
+              <w:rPr>
+                <w:lang w:eastAsia="en-US"/>
+              </w:rPr>
+              <w:t>Moharram Challenger</w:t>
+            </w:r>
           </w:p>
         </w:tc>
         <w:tc>
@@ -778,6 +1135,12 @@
                 <w:lang w:eastAsia="en-US"/>
               </w:rPr>
             </w:pPr>
+            <w:r>
+              <w:rPr>
+                <w:lang w:eastAsia="en-US"/>
+              </w:rPr>
+              <w:t>24-Aug-2015</w:t>
+            </w:r>
           </w:p>
         </w:tc>
         <w:tc>
@@ -792,6 +1155,12 @@
                 <w:lang w:eastAsia="en-US"/>
               </w:rPr>
             </w:pPr>
+            <w:r>
+              <w:rPr>
+                <w:lang w:eastAsia="en-US"/>
+              </w:rPr>
+              <w:t>Release</w:t>
+            </w:r>
           </w:p>
         </w:tc>
       </w:tr>
@@ -899,7 +1268,7 @@
           <w:r>
             <w:fldChar w:fldCharType="separate"/>
           </w:r>
-          <w:hyperlink w:anchor="_Toc428265422" w:history="1">
+          <w:hyperlink w:anchor="_Toc428277531" w:history="1">
             <w:r>
               <w:rPr>
                 <w:rStyle w:val="Hyperlink"/>
@@ -922,7 +1291,7 @@
               <w:rPr>
                 <w:webHidden/>
               </w:rPr>
-              <w:instrText xml:space="preserve"> PAGEREF _Toc428265422 \h </w:instrText>
+              <w:instrText xml:space="preserve"> PAGEREF _Toc428277531 \h </w:instrText>
             </w:r>
             <w:r>
               <w:rPr>
@@ -962,7 +1331,7 @@
               <w:lang w:val="en-US" w:eastAsia="en-US"/>
             </w:rPr>
           </w:pPr>
-          <w:hyperlink w:anchor="_Toc428265423" w:history="1">
+          <w:hyperlink w:anchor="_Toc428277532" w:history="1">
             <w:r>
               <w:rPr>
                 <w:rStyle w:val="Hyperlink"/>
@@ -992,7 +1361,7 @@
               <w:rPr>
                 <w:webHidden/>
               </w:rPr>
-              <w:instrText xml:space="preserve"> PAGEREF _Toc428265423 \h </w:instrText>
+              <w:instrText xml:space="preserve"> PAGEREF _Toc428277532 \h </w:instrText>
             </w:r>
             <w:r>
               <w:rPr>
@@ -1033,7 +1402,7 @@
               <w:lang w:val="en-US" w:eastAsia="en-US"/>
             </w:rPr>
           </w:pPr>
-          <w:hyperlink w:anchor="_Toc428265424" w:history="1">
+          <w:hyperlink w:anchor="_Toc428277533" w:history="1">
             <w:r>
               <w:rPr>
                 <w:rStyle w:val="Hyperlink"/>
@@ -1075,7 +1444,7 @@
               <w:rPr>
                 <w:webHidden/>
               </w:rPr>
-              <w:instrText xml:space="preserve"> PAGEREF _Toc428265424 \h </w:instrText>
+              <w:instrText xml:space="preserve"> PAGEREF _Toc428277533 \h </w:instrText>
             </w:r>
             <w:r>
               <w:rPr>
@@ -1116,7 +1485,7 @@
               <w:lang w:val="en-US" w:eastAsia="en-US"/>
             </w:rPr>
           </w:pPr>
-          <w:hyperlink w:anchor="_Toc428265425" w:history="1">
+          <w:hyperlink w:anchor="_Toc428277534" w:history="1">
             <w:r>
               <w:rPr>
                 <w:rStyle w:val="Hyperlink"/>
@@ -1158,7 +1527,7 @@
               <w:rPr>
                 <w:webHidden/>
               </w:rPr>
-              <w:instrText xml:space="preserve"> PAGEREF _Toc428265425 \h </w:instrText>
+              <w:instrText xml:space="preserve"> PAGEREF _Toc428277534 \h </w:instrText>
             </w:r>
             <w:r>
               <w:rPr>
@@ -1199,7 +1568,7 @@
               <w:lang w:val="en-US" w:eastAsia="en-US"/>
             </w:rPr>
           </w:pPr>
-          <w:hyperlink w:anchor="_Toc428265426" w:history="1">
+          <w:hyperlink w:anchor="_Toc428277535" w:history="1">
             <w:r>
               <w:rPr>
                 <w:rStyle w:val="Hyperlink"/>
@@ -1241,7 +1610,7 @@
               <w:rPr>
                 <w:webHidden/>
               </w:rPr>
-              <w:instrText xml:space="preserve"> PAGEREF _Toc428265426 \h </w:instrText>
+              <w:instrText xml:space="preserve"> PAGEREF _Toc428277535 \h </w:instrText>
             </w:r>
             <w:r>
               <w:rPr>
@@ -1282,7 +1651,7 @@
               <w:lang w:val="en-US" w:eastAsia="en-US"/>
             </w:rPr>
           </w:pPr>
-          <w:hyperlink w:anchor="_Toc428265427" w:history="1">
+          <w:hyperlink w:anchor="_Toc428277536" w:history="1">
             <w:r>
               <w:rPr>
                 <w:rStyle w:val="Hyperlink"/>
@@ -1324,7 +1693,7 @@
               <w:rPr>
                 <w:webHidden/>
               </w:rPr>
-              <w:instrText xml:space="preserve"> PAGEREF _Toc428265427 \h </w:instrText>
+              <w:instrText xml:space="preserve"> PAGEREF _Toc428277536 \h </w:instrText>
             </w:r>
             <w:r>
               <w:rPr>
@@ -1365,7 +1734,7 @@
               <w:lang w:val="en-US" w:eastAsia="en-US"/>
             </w:rPr>
           </w:pPr>
-          <w:hyperlink w:anchor="_Toc428265428" w:history="1">
+          <w:hyperlink w:anchor="_Toc428277537" w:history="1">
             <w:r>
               <w:rPr>
                 <w:rStyle w:val="Hyperlink"/>
@@ -1407,7 +1776,7 @@
               <w:rPr>
                 <w:webHidden/>
               </w:rPr>
-              <w:instrText xml:space="preserve"> PAGEREF _Toc428265428 \h </w:instrText>
+              <w:instrText xml:space="preserve"> PAGEREF _Toc428277537 \h </w:instrText>
             </w:r>
             <w:r>
               <w:rPr>
@@ -1447,7 +1816,7 @@
               <w:lang w:val="en-US" w:eastAsia="en-US"/>
             </w:rPr>
           </w:pPr>
-          <w:hyperlink w:anchor="_Toc428265429" w:history="1">
+          <w:hyperlink w:anchor="_Toc428277538" w:history="1">
             <w:r>
               <w:rPr>
                 <w:rStyle w:val="Hyperlink"/>
@@ -1470,7 +1839,7 @@
               <w:rPr>
                 <w:webHidden/>
               </w:rPr>
-              <w:instrText xml:space="preserve"> PAGEREF _Toc428265429 \h </w:instrText>
+              <w:instrText xml:space="preserve"> PAGEREF _Toc428277538 \h </w:instrText>
             </w:r>
             <w:r>
               <w:rPr>
@@ -1510,7 +1879,7 @@
               <w:lang w:val="en-US" w:eastAsia="en-US"/>
             </w:rPr>
           </w:pPr>
-          <w:hyperlink w:anchor="_Toc428265430" w:history="1">
+          <w:hyperlink w:anchor="_Toc428277539" w:history="1">
             <w:r>
               <w:rPr>
                 <w:rStyle w:val="Hyperlink"/>
@@ -1533,7 +1902,7 @@
               <w:rPr>
                 <w:webHidden/>
               </w:rPr>
-              <w:instrText xml:space="preserve"> PAGEREF _Toc428265430 \h </w:instrText>
+              <w:instrText xml:space="preserve"> PAGEREF _Toc428277539 \h </w:instrText>
             </w:r>
             <w:r>
               <w:rPr>
@@ -1573,7 +1942,7 @@
               <w:lang w:val="en-US" w:eastAsia="en-US"/>
             </w:rPr>
           </w:pPr>
-          <w:hyperlink w:anchor="_Toc428265431" w:history="1">
+          <w:hyperlink w:anchor="_Toc428277540" w:history="1">
             <w:r>
               <w:rPr>
                 <w:rStyle w:val="Hyperlink"/>
@@ -1596,7 +1965,93 @@
               <w:rPr>
                 <w:webHidden/>
               </w:rPr>
-              <w:instrText xml:space="preserve"> PAGEREF _Toc428265431 \h </w:instrText>
+              <w:instrText xml:space="preserve"> PAGEREF _Toc428277540 \h </w:instrText>
+            </w:r>
+            <w:r>
+              <w:rPr>
+                <w:webHidden/>
+              </w:rPr>
+            </w:r>
+            <w:r>
+              <w:rPr>
+                <w:webHidden/>
+              </w:rPr>
+              <w:fldChar w:fldCharType="separate"/>
+            </w:r>
+            <w:r>
+              <w:rPr>
+                <w:webHidden/>
+              </w:rPr>
+              <w:t>9</w:t>
+            </w:r>
+            <w:r>
+              <w:rPr>
+                <w:webHidden/>
+              </w:rPr>
+              <w:fldChar w:fldCharType="end"/>
+            </w:r>
+          </w:hyperlink>
+        </w:p>
+        <w:p>
+          <w:pPr>
+            <w:pStyle w:val="TOC3"/>
+            <w:tabs>
+              <w:tab w:val="left" w:pos="2135"/>
+            </w:tabs>
+            <w:rPr>
+              <w:rFonts w:asciiTheme="minorHAnsi" w:eastAsiaTheme="minorEastAsia" w:hAnsiTheme="minorHAnsi" w:cstheme="minorBidi"/>
+              <w:i w:val="0"/>
+              <w:iCs w:val="0"/>
+              <w:color w:val="auto"/>
+              <w:spacing w:val="0"/>
+              <w:sz w:val="22"/>
+              <w:szCs w:val="22"/>
+              <w:lang w:val="en-US" w:eastAsia="en-US"/>
+            </w:rPr>
+          </w:pPr>
+          <w:hyperlink w:anchor="_Toc428277541" w:history="1">
+            <w:r>
+              <w:rPr>
+                <w:rStyle w:val="Hyperlink"/>
+              </w:rPr>
+              <w:t>Requirement No</w:t>
+            </w:r>
+            <w:r>
+              <w:rPr>
+                <w:rFonts w:asciiTheme="minorHAnsi" w:eastAsiaTheme="minorEastAsia" w:hAnsiTheme="minorHAnsi" w:cstheme="minorBidi"/>
+                <w:i w:val="0"/>
+                <w:iCs w:val="0"/>
+                <w:color w:val="auto"/>
+                <w:spacing w:val="0"/>
+                <w:sz w:val="22"/>
+                <w:szCs w:val="22"/>
+                <w:lang w:val="en-US" w:eastAsia="en-US"/>
+              </w:rPr>
+              <w:tab/>
+            </w:r>
+            <w:r>
+              <w:rPr>
+                <w:rStyle w:val="Hyperlink"/>
+              </w:rPr>
+              <w:t>Requirement State Requirement Type</w:t>
+            </w:r>
+            <w:r>
+              <w:rPr>
+                <w:webHidden/>
+              </w:rPr>
+              <w:tab/>
+            </w:r>
+            <w:r>
+              <w:rPr>
+                <w:webHidden/>
+              </w:rPr>
+              <w:fldChar w:fldCharType="begin"/>
+            </w:r>
+            <w:r>
+              <w:rPr>
+                <w:webHidden/>
+              </w:rPr>
+              <w:instrText xml:space="preserve"> PAGEREF _Toc428277541 \h </w:instrText>
             </w:r>
             <w:r>
               <w:rPr>
@@ -1636,7 +2091,7 @@
               <w:lang w:val="en-US" w:eastAsia="en-US"/>
             </w:rPr>
           </w:pPr>
-          <w:hyperlink w:anchor="_Toc428265432" w:history="1">
+          <w:hyperlink w:anchor="_Toc428277542" w:history="1">
             <w:r>
               <w:rPr>
                 <w:rStyle w:val="Hyperlink"/>
@@ -1659,7 +2114,7 @@
               <w:rPr>
                 <w:webHidden/>
               </w:rPr>
-              <w:instrText xml:space="preserve"> PAGEREF _Toc428265432 \h </w:instrText>
+              <w:instrText xml:space="preserve"> PAGEREF _Toc428277542 \h </w:instrText>
             </w:r>
             <w:r>
               <w:rPr>
@@ -1699,7 +2154,7 @@
               <w:lang w:val="en-US" w:eastAsia="en-US"/>
             </w:rPr>
           </w:pPr>
-          <w:hyperlink w:anchor="_Toc428265433" w:history="1">
+          <w:hyperlink w:anchor="_Toc428277543" w:history="1">
             <w:r>
               <w:rPr>
                 <w:rStyle w:val="Hyperlink"/>
@@ -1722,7 +2177,7 @@
               <w:rPr>
                 <w:webHidden/>
               </w:rPr>
-              <w:instrText xml:space="preserve"> PAGEREF _Toc428265433 \h </w:instrText>
+              <w:instrText xml:space="preserve"> PAGEREF _Toc428277543 \h </w:instrText>
             </w:r>
             <w:r>
               <w:rPr>
@@ -1762,7 +2217,7 @@
               <w:lang w:val="en-US" w:eastAsia="en-US"/>
             </w:rPr>
           </w:pPr>
-          <w:hyperlink w:anchor="_Toc428265434" w:history="1">
+          <w:hyperlink w:anchor="_Toc428277544" w:history="1">
             <w:r>
               <w:rPr>
                 <w:rStyle w:val="Hyperlink"/>
@@ -1785,7 +2240,7 @@
               <w:rPr>
                 <w:webHidden/>
               </w:rPr>
-              <w:instrText xml:space="preserve"> PAGEREF _Toc428265434 \h </w:instrText>
+              <w:instrText xml:space="preserve"> PAGEREF _Toc428277544 \h </w:instrText>
             </w:r>
             <w:r>
               <w:rPr>
@@ -1870,7 +2325,7 @@
         <w:fldChar w:fldCharType="end"/>
       </w:r>
       <w:bookmarkStart w:id="15" w:name="_Toc417308508"/>
-      <w:bookmarkStart w:id="16" w:name="_Toc428265423"/>
+      <w:bookmarkStart w:id="16" w:name="_Toc428277532"/>
       <w:bookmarkEnd w:id="9"/>
       <w:bookmarkEnd w:id="10"/>
       <w:bookmarkEnd w:id="11"/>
@@ -1888,7 +2343,7 @@
         <w:pStyle w:val="ITEAHeading2"/>
       </w:pPr>
       <w:bookmarkStart w:id="17" w:name="_Toc417308509"/>
-      <w:bookmarkStart w:id="18" w:name="_Toc428265424"/>
+      <w:bookmarkStart w:id="18" w:name="_Toc428277533"/>
       <w:r>
         <w:t>Role of the deliverable</w:t>
       </w:r>
@@ -1922,7 +2377,7 @@
         <w:pStyle w:val="ITEAHeading2"/>
       </w:pPr>
       <w:bookmarkStart w:id="19" w:name="_Toc417385332"/>
-      <w:bookmarkStart w:id="20" w:name="_Toc428265425"/>
+      <w:bookmarkStart w:id="20" w:name="_Toc428277534"/>
       <w:r>
         <w:t xml:space="preserve">The List of </w:t>
       </w:r>
@@ -2202,7 +2657,7 @@
       <w:pPr>
         <w:pStyle w:val="ITEAHeading2"/>
       </w:pPr>
-      <w:bookmarkStart w:id="21" w:name="_Toc428265426"/>
+      <w:bookmarkStart w:id="21" w:name="_Toc428277535"/>
       <w:r>
         <w:t>Conventions</w:t>
       </w:r>
@@ -2274,7 +2729,7 @@
         <w:pStyle w:val="ITEAHeading2"/>
       </w:pPr>
       <w:bookmarkStart w:id="22" w:name="_Toc417308510"/>
-      <w:bookmarkStart w:id="23" w:name="_Toc428265427"/>
+      <w:bookmarkStart w:id="23" w:name="_Toc428277536"/>
       <w:r>
         <w:t>Structure of the document</w:t>
       </w:r>
@@ -2302,26 +2757,41 @@
         <w:pStyle w:val="ITEATableBullets"/>
       </w:pPr>
       <w:r>
-        <w:t xml:space="preserve">Chapter 2 </w:t>
-      </w:r>
-      <w:r>
-        <w:t>includes the list of user requirements which are suggested by partners and the decision of the meeting for them.</w:t>
+        <w:t>Chapter 2 presents the attendees of the meeting</w:t>
       </w:r>
     </w:p>
     <w:p>
       <w:pPr>
-        <w:pStyle w:val="ITEABodyText"/>
-      </w:pPr>
+        <w:pStyle w:val="ITEATableBullets"/>
+      </w:pPr>
+      <w:r>
+        <w:t>Chapter 3 provides the report of the meeting and the topics which are discussed at the meeting</w:t>
+      </w:r>
     </w:p>
     <w:p>
       <w:pPr>
-        <w:pStyle w:val="ITEABodyText"/>
-      </w:pPr>
+        <w:pStyle w:val="ITEATableBullets"/>
+      </w:pPr>
+      <w:r>
+        <w:t xml:space="preserve">Chapter 4 includes the list of </w:t>
+      </w:r>
+      <w:r>
+        <w:rPr>
+          <w:lang w:val="en-US"/>
+        </w:rPr>
+        <w:t>user</w:t>
+      </w:r>
+      <w:r>
+        <w:t xml:space="preserve"> requirements which are suggested by partners and the decision of the meeting for them.</w:t>
+      </w:r>
     </w:p>
     <w:p>
       <w:pPr>
-        <w:pStyle w:val="ITEABodyText"/>
-      </w:pPr>
+        <w:pStyle w:val="ITEATableBullets"/>
+      </w:pPr>
+      <w:r>
+        <w:t>Chapter 5 concludes the document</w:t>
+      </w:r>
     </w:p>
     <w:p>
       <w:pPr>
@@ -2335,10 +2805,25 @@
     </w:p>
     <w:p>
       <w:pPr>
+        <w:pStyle w:val="ITEABodyText"/>
+      </w:pPr>
+    </w:p>
+    <w:p>
+      <w:pPr>
+        <w:pStyle w:val="ITEABodyText"/>
+      </w:pPr>
+    </w:p>
+    <w:p>
+      <w:pPr>
+        <w:pStyle w:val="ITEABodyText"/>
+      </w:pPr>
+    </w:p>
+    <w:p>
+      <w:pPr>
         <w:pStyle w:val="ITEAHeading2"/>
       </w:pPr>
       <w:bookmarkStart w:id="24" w:name="_Toc417308511"/>
-      <w:bookmarkStart w:id="25" w:name="_Toc428265428"/>
+      <w:bookmarkStart w:id="25" w:name="_Toc428277537"/>
       <w:r>
         <w:lastRenderedPageBreak/>
         <w:t>Terms, abbreviations and definitions</w:t>
@@ -2715,7 +3200,7 @@
       <w:pPr>
         <w:pStyle w:val="ITEAHeading1"/>
       </w:pPr>
-      <w:bookmarkStart w:id="26" w:name="_Toc428265429"/>
+      <w:bookmarkStart w:id="26" w:name="_Toc428277538"/>
       <w:r>
         <w:lastRenderedPageBreak/>
         <w:t>Attendees</w:t>
@@ -8493,7 +8978,7 @@
       <w:pPr>
         <w:pStyle w:val="ITEAHeading1"/>
       </w:pPr>
-      <w:bookmarkStart w:id="27" w:name="_Toc428265430"/>
+      <w:bookmarkStart w:id="27" w:name="_Toc428277539"/>
       <w:r>
         <w:lastRenderedPageBreak/>
         <w:t>Meeting report</w:t>
@@ -9084,8 +9569,21 @@
                 <w:szCs w:val="22"/>
                 <w:lang w:val="en-US" w:eastAsia="en-US"/>
               </w:rPr>
-              <w:t>   - view on Waffle https://waffle.io/modelwriter/requirements?label=User%20Requirements%20Document%20(URD)</w:t>
-            </w:r>
+              <w:t xml:space="preserve">   - view on Waffle </w:t>
+            </w:r>
+            <w:hyperlink r:id="rId14" w:history="1">
+              <w:r>
+                <w:rPr>
+                  <w:rStyle w:val="Hyperlink"/>
+                  <w:rFonts w:ascii="Calibri" w:hAnsi="Calibri"/>
+                  <w:spacing w:val="0"/>
+                  <w:sz w:val="22"/>
+                  <w:szCs w:val="22"/>
+                  <w:lang w:val="en-US" w:eastAsia="en-US"/>
+                </w:rPr>
+                <w:t>https://waffle.io/modelwriter/requirements?label=User%20Requirements%20Document%20(URD)</w:t>
+              </w:r>
+            </w:hyperlink>
           </w:p>
           <w:p>
             <w:pPr>
@@ -9108,7 +9606,56 @@
                 <w:szCs w:val="22"/>
                 <w:lang w:val="en-US" w:eastAsia="en-US"/>
               </w:rPr>
-              <w:t>   - view on GitHub https://github.com/ModelWriter/Requirements/labels/User%20Requirements%20Document%20%28URD%29</w:t>
+              <w:t xml:space="preserve">   - view on GitHub </w:t>
+            </w:r>
+            <w:hyperlink r:id="rId15" w:history="1">
+              <w:r>
+                <w:rPr>
+                  <w:rStyle w:val="Hyperlink"/>
+                  <w:rFonts w:ascii="Calibri" w:hAnsi="Calibri"/>
+                  <w:spacing w:val="0"/>
+                  <w:sz w:val="22"/>
+                  <w:szCs w:val="22"/>
+                  <w:lang w:val="en-US" w:eastAsia="en-US"/>
+                </w:rPr>
+                <w:t>https://github.com/ModelWriter/Requirements/labels/User%20Requirements%20Document%20%28URD%29</w:t>
+              </w:r>
+            </w:hyperlink>
+          </w:p>
+          <w:p>
+            <w:pPr>
+              <w:spacing w:line="240" w:lineRule="auto"/>
+              <w:ind w:right="3"/>
+              <w:rPr>
+                <w:rFonts w:ascii="Times New Roman" w:hAnsi="Times New Roman"/>
+                <w:color w:val="auto"/>
+                <w:spacing w:val="0"/>
+                <w:sz w:val="24"/>
+                <w:lang w:val="en-US" w:eastAsia="en-US"/>
+              </w:rPr>
+            </w:pPr>
+          </w:p>
+          <w:p>
+            <w:pPr>
+              <w:spacing w:line="240" w:lineRule="auto"/>
+              <w:ind w:right="3"/>
+              <w:rPr>
+                <w:rFonts w:ascii="Times New Roman" w:hAnsi="Times New Roman"/>
+                <w:color w:val="auto"/>
+                <w:spacing w:val="0"/>
+                <w:sz w:val="24"/>
+                <w:lang w:val="en-US" w:eastAsia="en-US"/>
+              </w:rPr>
+            </w:pPr>
+            <w:r>
+              <w:rPr>
+                <w:rFonts w:ascii="Times New Roman" w:hAnsi="Times New Roman"/>
+                <w:color w:val="auto"/>
+                <w:spacing w:val="0"/>
+                <w:sz w:val="24"/>
+                <w:lang w:val="en-US" w:eastAsia="en-US"/>
+              </w:rPr>
+              <w:t>Prioritization of the requirements</w:t>
             </w:r>
           </w:p>
           <w:p>
@@ -9784,7 +10331,7 @@
               <w:spacing w:before="0" w:beforeAutospacing="0" w:after="0"/>
               <w:ind w:right="3"/>
             </w:pPr>
-            <w:hyperlink r:id="rId14" w:history="1">
+            <w:hyperlink r:id="rId16" w:history="1">
               <w:r>
                 <w:rPr>
                   <w:rStyle w:val="Hyperlink"/>
@@ -9950,7 +10497,7 @@
       <w:pPr>
         <w:pStyle w:val="ITEAHeading1"/>
       </w:pPr>
-      <w:bookmarkStart w:id="28" w:name="_Toc428265431"/>
+      <w:bookmarkStart w:id="28" w:name="_Toc428277540"/>
       <w:r>
         <w:lastRenderedPageBreak/>
         <w:t>User Requirements</w:t>
@@ -9960,33 +10507,1419 @@
     <w:p>
       <w:pPr>
         <w:pStyle w:val="ITEABodyText"/>
-      </w:pPr>
+        <w:rPr>
+          <w:lang w:eastAsia="en-US"/>
+        </w:rPr>
+      </w:pPr>
+      <w:r>
+        <w:rPr>
+          <w:lang w:eastAsia="en-US"/>
+        </w:rPr>
+        <w:t xml:space="preserve">After a discussion on the proposed requirements, </w:t>
+      </w:r>
+      <w:r>
+        <w:rPr>
+          <w:lang w:eastAsia="en-US"/>
+        </w:rPr>
+        <w:t xml:space="preserve">the following decision are taken. The result are shown in a list. The id of each requirement reflects the id which is used in the </w:t>
+      </w:r>
+      <w:r>
+        <w:rPr>
+          <w:i/>
+          <w:iCs/>
+          <w:lang w:eastAsia="en-US"/>
+        </w:rPr>
+        <w:t>“D.1.5.2 User Requirement Document (URD)”</w:t>
+      </w:r>
+      <w:r>
+        <w:rPr>
+          <w:lang w:eastAsia="en-US"/>
+        </w:rPr>
+        <w:t xml:space="preserve"> document. In the following list each user requirement are is reported with its st</w:t>
+      </w:r>
       <w:bookmarkStart w:id="29" w:name="_GoBack"/>
       <w:bookmarkEnd w:id="29"/>
+      <w:r>
+        <w:rPr>
+          <w:lang w:eastAsia="en-US"/>
+        </w:rPr>
+        <w:t xml:space="preserve">ate (confirmed, not decided yet, and closed) and in case of confirmation, its type is determined (Mandatory, Desirable, Out of Scope, and Optional) to show its priority. </w:t>
+      </w:r>
     </w:p>
     <w:p>
       <w:pPr>
         <w:pStyle w:val="ITEABodyText"/>
+        <w:rPr>
+          <w:lang w:eastAsia="en-US"/>
+        </w:rPr>
       </w:pPr>
     </w:p>
     <w:p>
       <w:pPr>
-        <w:spacing w:after="200" w:line="276" w:lineRule="auto"/>
-      </w:pPr>
-      <w:r>
-        <w:br w:type="page"/>
+        <w:pStyle w:val="ITEABodyText"/>
+        <w:rPr>
+          <w:lang w:eastAsia="en-US"/>
+        </w:rPr>
+      </w:pPr>
+      <w:r>
+        <w:rPr>
+          <w:lang w:eastAsia="en-US"/>
+        </w:rPr>
+        <w:t>It is worth to note that these requirements can be updated for the second and/or third iteration/release of ModelWriter.</w:t>
       </w:r>
     </w:p>
     <w:p>
       <w:pPr>
+        <w:pStyle w:val="ITEABodyText"/>
+        <w:rPr>
+          <w:lang w:eastAsia="en-US"/>
+        </w:rPr>
+      </w:pPr>
+    </w:p>
+    <w:p>
+      <w:pPr>
+        <w:pStyle w:val="ITEAHeading2"/>
+        <w:numPr>
+          <w:ilvl w:val="0"/>
+          <w:numId w:val="0"/>
+        </w:numPr>
+      </w:pPr>
+      <w:r>
+        <w:t>#</w:t>
+      </w:r>
+      <w:r>
+        <w:tab/>
+      </w:r>
+      <w:bookmarkStart w:id="30" w:name="_Toc428277541"/>
+      <w:r>
+        <w:t>Requirement No</w:t>
+      </w:r>
+      <w:r>
+        <w:tab/>
+        <w:t>Requirement State</w:t>
+      </w:r>
+      <w:r>
+        <w:tab/>
+        <w:t>Requirement Type</w:t>
+      </w:r>
+      <w:bookmarkEnd w:id="30"/>
+    </w:p>
+    <w:p>
+      <w:pPr>
+        <w:pStyle w:val="ITEABodyText"/>
+        <w:jc w:val="left"/>
+      </w:pPr>
+      <w:r>
+        <w:t>1)</w:t>
+      </w:r>
+      <w:r>
+        <w:tab/>
+      </w:r>
+      <w:r>
+        <w:t>REQ-UR-</w:t>
+      </w:r>
+      <w:r>
+        <w:t>15</w:t>
+      </w:r>
+      <w:r>
+        <w:tab/>
+      </w:r>
+      <w:r>
+        <w:tab/>
+      </w:r>
+      <w:r>
+        <w:tab/>
+      </w:r>
+      <w:r>
+        <w:t>Confirmed</w:t>
+      </w:r>
+      <w:r>
+        <w:tab/>
+      </w:r>
+      <w:r>
+        <w:tab/>
+      </w:r>
+      <w:r>
+        <w:tab/>
+        <w:t>Desirable</w:t>
+      </w:r>
+    </w:p>
+    <w:p>
+      <w:pPr>
+        <w:pStyle w:val="ITEABodyText"/>
+        <w:jc w:val="left"/>
+      </w:pPr>
+      <w:r>
+        <w:t>2)</w:t>
+      </w:r>
+      <w:r>
+        <w:tab/>
+        <w:t>REQ-UR-</w:t>
+      </w:r>
+      <w:r>
+        <w:t>16</w:t>
+      </w:r>
+      <w:r>
+        <w:tab/>
+      </w:r>
+      <w:r>
+        <w:tab/>
+      </w:r>
+      <w:r>
+        <w:tab/>
+      </w:r>
+      <w:r>
+        <w:t>Not Decided Yet</w:t>
+      </w:r>
+      <w:r>
+        <w:tab/>
+      </w:r>
+      <w:r>
+        <w:tab/>
+      </w:r>
+      <w:r>
+        <w:tab/>
+      </w:r>
+    </w:p>
+    <w:p>
+      <w:pPr>
+        <w:pStyle w:val="ITEABodyText"/>
+        <w:jc w:val="left"/>
+      </w:pPr>
+      <w:r>
+        <w:t>3)</w:t>
+      </w:r>
+      <w:r>
+        <w:tab/>
+        <w:t>REQ-UR-</w:t>
+      </w:r>
+      <w:r>
+        <w:t>17</w:t>
+      </w:r>
+      <w:r>
+        <w:tab/>
+      </w:r>
+      <w:r>
+        <w:tab/>
+      </w:r>
+      <w:r>
+        <w:tab/>
+      </w:r>
+      <w:r>
+        <w:t>Not Decided Yet</w:t>
+      </w:r>
+      <w:r>
+        <w:tab/>
+      </w:r>
+      <w:r>
+        <w:tab/>
+      </w:r>
+      <w:r>
+        <w:tab/>
+      </w:r>
+    </w:p>
+    <w:p>
+      <w:pPr>
+        <w:pStyle w:val="ITEABodyText"/>
+        <w:jc w:val="left"/>
+      </w:pPr>
+      <w:r>
+        <w:t>4)</w:t>
+      </w:r>
+      <w:r>
+        <w:tab/>
+        <w:t>REQ-UR-</w:t>
+      </w:r>
+      <w:r>
+        <w:t>20</w:t>
+      </w:r>
+      <w:r>
+        <w:tab/>
+      </w:r>
+      <w:r>
+        <w:tab/>
+      </w:r>
+      <w:r>
+        <w:tab/>
+      </w:r>
+      <w:r>
+        <w:t>Confirmed</w:t>
+      </w:r>
+      <w:r>
+        <w:tab/>
+      </w:r>
+      <w:r>
+        <w:tab/>
+      </w:r>
+      <w:r>
+        <w:tab/>
+        <w:t>Mandatory</w:t>
+      </w:r>
+    </w:p>
+    <w:p>
+      <w:pPr>
+        <w:pStyle w:val="ITEABodyText"/>
+        <w:jc w:val="left"/>
+      </w:pPr>
+      <w:r>
+        <w:t>5)</w:t>
+      </w:r>
+      <w:r>
+        <w:tab/>
+        <w:t>REQ-UR-</w:t>
+      </w:r>
+      <w:r>
+        <w:t>21</w:t>
+      </w:r>
+      <w:r>
+        <w:tab/>
+      </w:r>
+      <w:r>
+        <w:tab/>
+      </w:r>
+      <w:r>
+        <w:tab/>
+      </w:r>
+      <w:r>
+        <w:t>Closed</w:t>
+      </w:r>
+      <w:r>
+        <w:tab/>
+      </w:r>
+      <w:r>
+        <w:tab/>
+      </w:r>
+      <w:r>
+        <w:tab/>
+      </w:r>
+      <w:r>
+        <w:tab/>
+      </w:r>
+    </w:p>
+    <w:p>
+      <w:pPr>
+        <w:pStyle w:val="ITEABodyText"/>
+        <w:jc w:val="left"/>
+      </w:pPr>
+      <w:r>
+        <w:t>6)</w:t>
+      </w:r>
+      <w:r>
+        <w:tab/>
+        <w:t>REQ-UR-</w:t>
+      </w:r>
+      <w:r>
+        <w:t>22</w:t>
+      </w:r>
+      <w:r>
+        <w:tab/>
+      </w:r>
+      <w:r>
+        <w:tab/>
+      </w:r>
+      <w:r>
+        <w:tab/>
+      </w:r>
+      <w:r>
+        <w:t>Closed</w:t>
+      </w:r>
+      <w:r>
+        <w:tab/>
+      </w:r>
+      <w:r>
+        <w:tab/>
+      </w:r>
+      <w:r>
+        <w:tab/>
+      </w:r>
+      <w:r>
+        <w:tab/>
+      </w:r>
+    </w:p>
+    <w:p>
+      <w:pPr>
+        <w:pStyle w:val="ITEABodyText"/>
+        <w:jc w:val="left"/>
+      </w:pPr>
+      <w:r>
+        <w:t>7)</w:t>
+      </w:r>
+      <w:r>
+        <w:tab/>
+        <w:t>REQ-UR-</w:t>
+      </w:r>
+      <w:r>
+        <w:t>23</w:t>
+      </w:r>
+      <w:r>
+        <w:tab/>
+      </w:r>
+      <w:r>
+        <w:tab/>
+      </w:r>
+      <w:r>
+        <w:tab/>
+      </w:r>
+      <w:r>
+        <w:t>Confirmed</w:t>
+      </w:r>
+      <w:r>
+        <w:tab/>
+      </w:r>
+      <w:r>
+        <w:tab/>
+      </w:r>
+      <w:r>
+        <w:tab/>
+        <w:t>Mandatory</w:t>
+      </w:r>
+    </w:p>
+    <w:p>
+      <w:pPr>
+        <w:pStyle w:val="ITEABodyText"/>
+        <w:jc w:val="left"/>
+      </w:pPr>
+      <w:r>
+        <w:t>8)</w:t>
+      </w:r>
+      <w:r>
+        <w:tab/>
+        <w:t>REQ-UR-</w:t>
+      </w:r>
+      <w:r>
+        <w:t>25</w:t>
+      </w:r>
+      <w:r>
+        <w:tab/>
+      </w:r>
+      <w:r>
+        <w:tab/>
+      </w:r>
+      <w:r>
+        <w:tab/>
+      </w:r>
+      <w:r>
+        <w:t>Confirmed</w:t>
+      </w:r>
+      <w:r>
+        <w:tab/>
+      </w:r>
+      <w:r>
+        <w:tab/>
+      </w:r>
+      <w:r>
+        <w:tab/>
+        <w:t>Mandatory</w:t>
+      </w:r>
+    </w:p>
+    <w:p>
+      <w:pPr>
+        <w:pStyle w:val="ITEABodyText"/>
+        <w:jc w:val="left"/>
+      </w:pPr>
+      <w:r>
+        <w:t>9)</w:t>
+      </w:r>
+      <w:r>
+        <w:tab/>
+        <w:t>REQ-UR-</w:t>
+      </w:r>
+      <w:r>
+        <w:t>26</w:t>
+      </w:r>
+      <w:r>
+        <w:tab/>
+      </w:r>
+      <w:r>
+        <w:tab/>
+      </w:r>
+      <w:r>
+        <w:tab/>
+      </w:r>
+      <w:r>
+        <w:t>Closed</w:t>
+      </w:r>
+      <w:r>
+        <w:tab/>
+      </w:r>
+      <w:r>
+        <w:tab/>
+      </w:r>
+      <w:r>
+        <w:tab/>
+      </w:r>
+      <w:r>
+        <w:tab/>
+      </w:r>
+    </w:p>
+    <w:p>
+      <w:pPr>
+        <w:pStyle w:val="ITEABodyText"/>
+        <w:jc w:val="left"/>
+      </w:pPr>
+      <w:r>
+        <w:t>10)</w:t>
+      </w:r>
+      <w:r>
+        <w:tab/>
+        <w:t>REQ-UR-</w:t>
+      </w:r>
+      <w:r>
+        <w:t>27</w:t>
+      </w:r>
+      <w:r>
+        <w:tab/>
+      </w:r>
+      <w:r>
+        <w:tab/>
+      </w:r>
+      <w:r>
+        <w:tab/>
+      </w:r>
+      <w:r>
+        <w:t>Closed</w:t>
+      </w:r>
+      <w:r>
+        <w:tab/>
+      </w:r>
+      <w:r>
+        <w:tab/>
+      </w:r>
+      <w:r>
+        <w:tab/>
+      </w:r>
+      <w:r>
+        <w:tab/>
+      </w:r>
+    </w:p>
+    <w:p>
+      <w:pPr>
+        <w:pStyle w:val="ITEABodyText"/>
+        <w:jc w:val="left"/>
+      </w:pPr>
+      <w:r>
+        <w:t>11)</w:t>
+      </w:r>
+      <w:r>
+        <w:tab/>
+        <w:t>REQ-UR-</w:t>
+      </w:r>
+      <w:r>
+        <w:t>28</w:t>
+      </w:r>
+      <w:r>
+        <w:tab/>
+      </w:r>
+      <w:r>
+        <w:tab/>
+      </w:r>
+      <w:r>
+        <w:tab/>
+      </w:r>
+      <w:r>
+        <w:t>Confirmed</w:t>
+      </w:r>
+      <w:r>
+        <w:tab/>
+      </w:r>
+      <w:r>
+        <w:tab/>
+      </w:r>
+      <w:r>
+        <w:tab/>
+        <w:t>Mandatory</w:t>
+      </w:r>
+    </w:p>
+    <w:p>
+      <w:pPr>
+        <w:pStyle w:val="ITEABodyText"/>
+        <w:jc w:val="left"/>
+      </w:pPr>
+      <w:r>
+        <w:t>12)</w:t>
+      </w:r>
+      <w:r>
+        <w:tab/>
+        <w:t>REQ-UR-</w:t>
+      </w:r>
+      <w:r>
+        <w:t>29</w:t>
+      </w:r>
+      <w:r>
+        <w:tab/>
+      </w:r>
+      <w:r>
+        <w:tab/>
+      </w:r>
+      <w:r>
+        <w:tab/>
+      </w:r>
+      <w:r>
+        <w:t>Confirmed</w:t>
+      </w:r>
+      <w:r>
+        <w:tab/>
+      </w:r>
+      <w:r>
+        <w:tab/>
+      </w:r>
+      <w:r>
+        <w:tab/>
+        <w:t>Mandatory</w:t>
+      </w:r>
+    </w:p>
+    <w:p>
+      <w:pPr>
+        <w:pStyle w:val="ITEABodyText"/>
+        <w:jc w:val="left"/>
+      </w:pPr>
+      <w:r>
+        <w:t>13)</w:t>
+      </w:r>
+      <w:r>
+        <w:tab/>
+        <w:t>REQ-UR-</w:t>
+      </w:r>
+      <w:r>
+        <w:t>30</w:t>
+      </w:r>
+      <w:r>
+        <w:tab/>
+      </w:r>
+      <w:r>
+        <w:tab/>
+      </w:r>
+      <w:r>
+        <w:tab/>
+      </w:r>
+      <w:r>
+        <w:t>Confirmed</w:t>
+      </w:r>
+      <w:r>
+        <w:tab/>
+      </w:r>
+      <w:r>
+        <w:tab/>
+      </w:r>
+      <w:r>
+        <w:tab/>
+        <w:t>Mandatory</w:t>
+      </w:r>
+    </w:p>
+    <w:p>
+      <w:pPr>
+        <w:pStyle w:val="ITEABodyText"/>
+        <w:jc w:val="left"/>
+      </w:pPr>
+      <w:r>
+        <w:t>14)</w:t>
+      </w:r>
+      <w:r>
+        <w:tab/>
+        <w:t>REQ-UR-</w:t>
+      </w:r>
+      <w:r>
+        <w:t>31</w:t>
+      </w:r>
+      <w:r>
+        <w:tab/>
+      </w:r>
+      <w:r>
+        <w:tab/>
+      </w:r>
+      <w:r>
+        <w:tab/>
+      </w:r>
+      <w:r>
+        <w:t>Confirmed</w:t>
+      </w:r>
+      <w:r>
+        <w:tab/>
+      </w:r>
+      <w:r>
+        <w:tab/>
+      </w:r>
+      <w:r>
+        <w:tab/>
+        <w:t>Mandatory</w:t>
+      </w:r>
+    </w:p>
+    <w:p>
+      <w:pPr>
+        <w:pStyle w:val="ITEABodyText"/>
+        <w:jc w:val="left"/>
+      </w:pPr>
+      <w:r>
+        <w:t>15)</w:t>
+      </w:r>
+      <w:r>
+        <w:tab/>
+        <w:t>REQ-UR-</w:t>
+      </w:r>
+      <w:r>
+        <w:t>32</w:t>
+      </w:r>
+      <w:r>
+        <w:tab/>
+      </w:r>
+      <w:r>
+        <w:tab/>
+      </w:r>
+      <w:r>
+        <w:tab/>
+      </w:r>
+      <w:r>
+        <w:t>Not Decided Yet</w:t>
+      </w:r>
+      <w:r>
+        <w:tab/>
+      </w:r>
+      <w:r>
+        <w:tab/>
+      </w:r>
+      <w:r>
+        <w:tab/>
+      </w:r>
+    </w:p>
+    <w:p>
+      <w:pPr>
+        <w:pStyle w:val="ITEABodyText"/>
+        <w:jc w:val="left"/>
+      </w:pPr>
+      <w:r>
+        <w:t>16)</w:t>
+      </w:r>
+      <w:r>
+        <w:tab/>
+        <w:t>REQ-UR-</w:t>
+      </w:r>
+      <w:r>
+        <w:t>33</w:t>
+      </w:r>
+      <w:r>
+        <w:tab/>
+      </w:r>
+      <w:r>
+        <w:tab/>
+      </w:r>
+      <w:r>
+        <w:tab/>
+      </w:r>
+      <w:r>
+        <w:t>Confirmed</w:t>
+      </w:r>
+      <w:r>
+        <w:tab/>
+      </w:r>
+      <w:r>
+        <w:tab/>
+      </w:r>
+      <w:r>
+        <w:tab/>
+        <w:t>Mandatory</w:t>
+      </w:r>
+    </w:p>
+    <w:p>
+      <w:pPr>
+        <w:pStyle w:val="ITEABodyText"/>
+        <w:jc w:val="left"/>
+      </w:pPr>
+      <w:r>
+        <w:t>17)</w:t>
+      </w:r>
+      <w:r>
+        <w:tab/>
+        <w:t>REQ-UR-</w:t>
+      </w:r>
+      <w:r>
+        <w:t>34</w:t>
+      </w:r>
+      <w:r>
+        <w:tab/>
+      </w:r>
+      <w:r>
+        <w:tab/>
+      </w:r>
+      <w:r>
+        <w:tab/>
+      </w:r>
+      <w:r>
+        <w:t>Closed</w:t>
+      </w:r>
+      <w:r>
+        <w:tab/>
+      </w:r>
+      <w:r>
+        <w:tab/>
+      </w:r>
+      <w:r>
+        <w:tab/>
+      </w:r>
+      <w:r>
+        <w:tab/>
+      </w:r>
+    </w:p>
+    <w:p>
+      <w:pPr>
+        <w:pStyle w:val="ITEABodyText"/>
+        <w:jc w:val="left"/>
+      </w:pPr>
+      <w:r>
+        <w:t>18)</w:t>
+      </w:r>
+      <w:r>
+        <w:tab/>
+        <w:t>REQ-UR-</w:t>
+      </w:r>
+      <w:r>
+        <w:t>35</w:t>
+      </w:r>
+      <w:r>
+        <w:tab/>
+      </w:r>
+      <w:r>
+        <w:tab/>
+      </w:r>
+      <w:r>
+        <w:tab/>
+      </w:r>
+      <w:r>
+        <w:t>Confirmed</w:t>
+      </w:r>
+      <w:r>
+        <w:tab/>
+      </w:r>
+      <w:r>
+        <w:tab/>
+      </w:r>
+      <w:r>
+        <w:tab/>
+        <w:t>Optional</w:t>
+      </w:r>
+    </w:p>
+    <w:p>
+      <w:pPr>
+        <w:pStyle w:val="ITEABodyText"/>
+        <w:jc w:val="left"/>
+      </w:pPr>
+      <w:r>
+        <w:t>19)</w:t>
+      </w:r>
+      <w:r>
+        <w:tab/>
+        <w:t>REQ-UR-</w:t>
+      </w:r>
+      <w:r>
+        <w:t>36</w:t>
+      </w:r>
+      <w:r>
+        <w:tab/>
+      </w:r>
+      <w:r>
+        <w:tab/>
+      </w:r>
+      <w:r>
+        <w:tab/>
+      </w:r>
+      <w:r>
+        <w:t>Closed</w:t>
+      </w:r>
+      <w:r>
+        <w:tab/>
+      </w:r>
+      <w:r>
+        <w:tab/>
+      </w:r>
+      <w:r>
+        <w:tab/>
+      </w:r>
+      <w:r>
+        <w:tab/>
+      </w:r>
+    </w:p>
+    <w:p>
+      <w:pPr>
+        <w:pStyle w:val="ITEABodyText"/>
+        <w:jc w:val="left"/>
+      </w:pPr>
+      <w:r>
+        <w:t>20)</w:t>
+      </w:r>
+      <w:r>
+        <w:tab/>
+        <w:t>REQ-UR-</w:t>
+      </w:r>
+      <w:r>
+        <w:t>37</w:t>
+      </w:r>
+      <w:r>
+        <w:tab/>
+      </w:r>
+      <w:r>
+        <w:tab/>
+      </w:r>
+      <w:r>
+        <w:tab/>
+      </w:r>
+      <w:r>
+        <w:t>Confirmed</w:t>
+      </w:r>
+      <w:r>
+        <w:tab/>
+      </w:r>
+      <w:r>
+        <w:tab/>
+      </w:r>
+      <w:r>
+        <w:tab/>
+        <w:t>Out of Scope</w:t>
+      </w:r>
+    </w:p>
+    <w:p>
+      <w:pPr>
+        <w:pStyle w:val="ITEABodyText"/>
+        <w:jc w:val="left"/>
+      </w:pPr>
+      <w:r>
+        <w:t>21)</w:t>
+      </w:r>
+      <w:r>
+        <w:tab/>
+        <w:t>REQ-UR-</w:t>
+      </w:r>
+      <w:r>
+        <w:t>38</w:t>
+      </w:r>
+      <w:r>
+        <w:tab/>
+      </w:r>
+      <w:r>
+        <w:tab/>
+      </w:r>
+      <w:r>
+        <w:tab/>
+      </w:r>
+      <w:r>
+        <w:t>Confirmed</w:t>
+      </w:r>
+      <w:r>
+        <w:tab/>
+      </w:r>
+      <w:r>
+        <w:tab/>
+      </w:r>
+      <w:r>
+        <w:tab/>
+        <w:t>Mandatory</w:t>
+      </w:r>
+    </w:p>
+    <w:p>
+      <w:pPr>
+        <w:pStyle w:val="ITEABodyText"/>
+        <w:jc w:val="left"/>
+      </w:pPr>
+      <w:r>
+        <w:t>22)</w:t>
+      </w:r>
+      <w:r>
+        <w:tab/>
+        <w:t>REQ-UR-</w:t>
+      </w:r>
+      <w:r>
+        <w:t>39</w:t>
+      </w:r>
+      <w:r>
+        <w:tab/>
+      </w:r>
+      <w:r>
+        <w:tab/>
+      </w:r>
+      <w:r>
+        <w:tab/>
+      </w:r>
+      <w:r>
+        <w:t>Confirmed</w:t>
+      </w:r>
+      <w:r>
+        <w:tab/>
+      </w:r>
+      <w:r>
+        <w:tab/>
+      </w:r>
+      <w:r>
+        <w:tab/>
+        <w:t>Mandatory</w:t>
+      </w:r>
+    </w:p>
+    <w:p>
+      <w:pPr>
+        <w:pStyle w:val="ITEABodyText"/>
+        <w:jc w:val="left"/>
+      </w:pPr>
+      <w:r>
+        <w:t>23)</w:t>
+      </w:r>
+      <w:r>
+        <w:tab/>
+        <w:t>REQ-UR-</w:t>
+      </w:r>
+      <w:r>
+        <w:t>40</w:t>
+      </w:r>
+      <w:r>
+        <w:tab/>
+      </w:r>
+      <w:r>
+        <w:tab/>
+      </w:r>
+      <w:r>
+        <w:tab/>
+      </w:r>
+      <w:r>
+        <w:t>Confirmed</w:t>
+      </w:r>
+      <w:r>
+        <w:tab/>
+      </w:r>
+      <w:r>
+        <w:tab/>
+      </w:r>
+      <w:r>
+        <w:tab/>
+        <w:t>Mandatory</w:t>
+      </w:r>
+    </w:p>
+    <w:p>
+      <w:pPr>
+        <w:pStyle w:val="ITEABodyText"/>
+        <w:jc w:val="left"/>
+      </w:pPr>
+      <w:r>
+        <w:t>24)</w:t>
+      </w:r>
+      <w:r>
+        <w:tab/>
+        <w:t>REQ-UR-</w:t>
+      </w:r>
+      <w:r>
+        <w:t>41</w:t>
+      </w:r>
+      <w:r>
+        <w:tab/>
+      </w:r>
+      <w:r>
+        <w:tab/>
+      </w:r>
+      <w:r>
+        <w:tab/>
+      </w:r>
+      <w:r>
+        <w:t>Confirmed</w:t>
+      </w:r>
+      <w:r>
+        <w:tab/>
+      </w:r>
+      <w:r>
+        <w:tab/>
+      </w:r>
+      <w:r>
+        <w:tab/>
+        <w:t>Mandatory</w:t>
+      </w:r>
+    </w:p>
+    <w:p>
+      <w:pPr>
+        <w:pStyle w:val="ITEABodyText"/>
+        <w:jc w:val="left"/>
+      </w:pPr>
+      <w:r>
+        <w:t>25)</w:t>
+      </w:r>
+      <w:r>
+        <w:tab/>
+        <w:t>REQ-UR-</w:t>
+      </w:r>
+      <w:r>
+        <w:t>42</w:t>
+      </w:r>
+      <w:r>
+        <w:tab/>
+      </w:r>
+      <w:r>
+        <w:tab/>
+      </w:r>
+      <w:r>
+        <w:tab/>
+      </w:r>
+      <w:r>
+        <w:t>Not Decided Yet</w:t>
+      </w:r>
+      <w:r>
+        <w:tab/>
+      </w:r>
+      <w:r>
+        <w:tab/>
+      </w:r>
+      <w:r>
+        <w:tab/>
+      </w:r>
+    </w:p>
+    <w:p>
+      <w:pPr>
+        <w:pStyle w:val="ITEABodyText"/>
+        <w:jc w:val="left"/>
+      </w:pPr>
+      <w:r>
+        <w:t>26)</w:t>
+      </w:r>
+      <w:r>
+        <w:tab/>
+        <w:t>REQ-UR-</w:t>
+      </w:r>
+      <w:r>
+        <w:t>45</w:t>
+      </w:r>
+      <w:r>
+        <w:tab/>
+      </w:r>
+      <w:r>
+        <w:tab/>
+      </w:r>
+      <w:r>
+        <w:tab/>
+      </w:r>
+      <w:r>
+        <w:t>Closed</w:t>
+      </w:r>
+      <w:r>
+        <w:tab/>
+      </w:r>
+      <w:r>
+        <w:tab/>
+      </w:r>
+      <w:r>
+        <w:tab/>
+      </w:r>
+      <w:r>
+        <w:tab/>
+      </w:r>
+    </w:p>
+    <w:p>
+      <w:pPr>
+        <w:pStyle w:val="ITEABodyText"/>
+        <w:jc w:val="left"/>
+      </w:pPr>
+      <w:r>
+        <w:t>27)</w:t>
+      </w:r>
+      <w:r>
+        <w:tab/>
+        <w:t>REQ-UR-</w:t>
+      </w:r>
+      <w:r>
+        <w:t>46</w:t>
+      </w:r>
+      <w:r>
+        <w:tab/>
+      </w:r>
+      <w:r>
+        <w:tab/>
+      </w:r>
+      <w:r>
+        <w:tab/>
+      </w:r>
+      <w:r>
+        <w:t>Closed</w:t>
+      </w:r>
+      <w:r>
+        <w:tab/>
+      </w:r>
+      <w:r>
+        <w:tab/>
+      </w:r>
+      <w:r>
+        <w:tab/>
+      </w:r>
+      <w:r>
+        <w:tab/>
+      </w:r>
+    </w:p>
+    <w:p>
+      <w:pPr>
+        <w:pStyle w:val="ITEABodyText"/>
+        <w:jc w:val="left"/>
+      </w:pPr>
+      <w:r>
+        <w:t>28)</w:t>
+      </w:r>
+      <w:r>
+        <w:tab/>
+        <w:t>REQ-UR-</w:t>
+      </w:r>
+      <w:r>
+        <w:t>47</w:t>
+      </w:r>
+      <w:r>
+        <w:tab/>
+      </w:r>
+      <w:r>
+        <w:tab/>
+      </w:r>
+      <w:r>
+        <w:tab/>
+      </w:r>
+      <w:r>
+        <w:t>Confirmed</w:t>
+      </w:r>
+      <w:r>
+        <w:tab/>
+      </w:r>
+      <w:r>
+        <w:tab/>
+      </w:r>
+      <w:r>
+        <w:tab/>
+        <w:t>Mandatory</w:t>
+      </w:r>
+    </w:p>
+    <w:p>
+      <w:pPr>
+        <w:pStyle w:val="ITEABodyText"/>
+        <w:jc w:val="left"/>
+      </w:pPr>
+      <w:r>
+        <w:t>29)</w:t>
+      </w:r>
+      <w:r>
+        <w:tab/>
+        <w:t>REQ-UR-</w:t>
+      </w:r>
+      <w:r>
+        <w:t>48</w:t>
+      </w:r>
+      <w:r>
+        <w:tab/>
+      </w:r>
+      <w:r>
+        <w:tab/>
+      </w:r>
+      <w:r>
+        <w:tab/>
+      </w:r>
+      <w:r>
+        <w:t>Confirmed</w:t>
+      </w:r>
+      <w:r>
+        <w:tab/>
+      </w:r>
+      <w:r>
+        <w:tab/>
+      </w:r>
+      <w:r>
+        <w:tab/>
+        <w:t>Mandatory</w:t>
+      </w:r>
+    </w:p>
+    <w:p>
+      <w:pPr>
+        <w:pStyle w:val="ITEABodyText"/>
+        <w:jc w:val="left"/>
+      </w:pPr>
+      <w:r>
+        <w:t>30)</w:t>
+      </w:r>
+      <w:r>
+        <w:tab/>
+        <w:t>REQ-UR-</w:t>
+      </w:r>
+      <w:r>
+        <w:t>49</w:t>
+      </w:r>
+      <w:r>
+        <w:tab/>
+      </w:r>
+      <w:r>
+        <w:tab/>
+      </w:r>
+      <w:r>
+        <w:tab/>
+      </w:r>
+      <w:r>
+        <w:t>Confirmed</w:t>
+      </w:r>
+      <w:r>
+        <w:tab/>
+      </w:r>
+      <w:r>
+        <w:tab/>
+      </w:r>
+      <w:r>
+        <w:tab/>
+        <w:t>Mandatory</w:t>
+      </w:r>
+    </w:p>
+    <w:p>
+      <w:pPr>
+        <w:pStyle w:val="ITEABodyText"/>
+        <w:jc w:val="left"/>
+      </w:pPr>
+      <w:r>
+        <w:t>31)</w:t>
+      </w:r>
+      <w:r>
+        <w:tab/>
+        <w:t>REQ-UR-</w:t>
+      </w:r>
+      <w:r>
+        <w:t>50</w:t>
+      </w:r>
+      <w:r>
+        <w:tab/>
+      </w:r>
+      <w:r>
+        <w:tab/>
+      </w:r>
+      <w:r>
+        <w:tab/>
+      </w:r>
+      <w:r>
+        <w:t>Confirmed</w:t>
+      </w:r>
+      <w:r>
+        <w:tab/>
+      </w:r>
+      <w:r>
+        <w:tab/>
+      </w:r>
+      <w:r>
+        <w:tab/>
+        <w:t>Desirable</w:t>
+      </w:r>
+    </w:p>
+    <w:p>
+      <w:pPr>
+        <w:pStyle w:val="ITEABodyText"/>
+        <w:jc w:val="left"/>
+      </w:pPr>
+      <w:r>
+        <w:t>32)</w:t>
+      </w:r>
+      <w:r>
+        <w:tab/>
+        <w:t>REQ-UR-</w:t>
+      </w:r>
+      <w:r>
+        <w:t>51</w:t>
+      </w:r>
+      <w:r>
+        <w:tab/>
+      </w:r>
+      <w:r>
+        <w:tab/>
+      </w:r>
+      <w:r>
+        <w:tab/>
+      </w:r>
+      <w:r>
+        <w:t>Confirmed</w:t>
+      </w:r>
+      <w:r>
+        <w:tab/>
+      </w:r>
+      <w:r>
+        <w:tab/>
+      </w:r>
+      <w:r>
+        <w:tab/>
+        <w:t>Mandatory</w:t>
+      </w:r>
+    </w:p>
+    <w:p>
+      <w:pPr>
+        <w:pStyle w:val="ITEABodyText"/>
+        <w:jc w:val="left"/>
+      </w:pPr>
+      <w:r>
+        <w:t>33)</w:t>
+      </w:r>
+      <w:r>
+        <w:tab/>
+        <w:t>REQ-UR-</w:t>
+      </w:r>
+      <w:r>
+        <w:t>52</w:t>
+      </w:r>
+      <w:r>
+        <w:tab/>
+      </w:r>
+      <w:r>
+        <w:tab/>
+      </w:r>
+      <w:r>
+        <w:tab/>
+      </w:r>
+      <w:r>
+        <w:t>Confirmed</w:t>
+      </w:r>
+      <w:r>
+        <w:tab/>
+      </w:r>
+      <w:r>
+        <w:tab/>
+      </w:r>
+      <w:r>
+        <w:tab/>
+        <w:t>Mandatory</w:t>
+      </w:r>
+    </w:p>
+    <w:p>
+      <w:pPr>
+        <w:pStyle w:val="ITEABodyText"/>
+        <w:jc w:val="left"/>
+      </w:pPr>
+      <w:r>
+        <w:t>34)</w:t>
+      </w:r>
+      <w:r>
+        <w:tab/>
+        <w:t>REQ-UR-</w:t>
+      </w:r>
+      <w:r>
+        <w:t>53</w:t>
+      </w:r>
+      <w:r>
+        <w:tab/>
+      </w:r>
+      <w:r>
+        <w:tab/>
+      </w:r>
+      <w:r>
+        <w:tab/>
+      </w:r>
+      <w:r>
+        <w:t>Confirmed</w:t>
+      </w:r>
+      <w:r>
+        <w:tab/>
+      </w:r>
+      <w:r>
+        <w:tab/>
+      </w:r>
+      <w:r>
+        <w:tab/>
+        <w:t>Mandatory</w:t>
+      </w:r>
+    </w:p>
+    <w:p>
+      <w:pPr>
         <w:pStyle w:val="ITEAHeading1"/>
       </w:pPr>
-      <w:bookmarkStart w:id="30" w:name="_Toc428265432"/>
+      <w:bookmarkStart w:id="31" w:name="_Toc428277542"/>
       <w:r>
         <w:lastRenderedPageBreak/>
         <w:t>Conclusion</w:t>
       </w:r>
-      <w:bookmarkEnd w:id="30"/>
+      <w:bookmarkEnd w:id="31"/>
       <w:r>
         <w:t xml:space="preserve"> </w:t>
       </w:r>
@@ -10014,14 +11947,14 @@
         </w:numPr>
         <w:ind w:left="454" w:hanging="454"/>
       </w:pPr>
-      <w:bookmarkStart w:id="31" w:name="_Toc417308516"/>
-      <w:bookmarkStart w:id="32" w:name="_Toc428265433"/>
+      <w:bookmarkStart w:id="32" w:name="_Toc417308516"/>
+      <w:bookmarkStart w:id="33" w:name="_Toc428277543"/>
       <w:r>
         <w:lastRenderedPageBreak/>
         <w:t>References</w:t>
       </w:r>
-      <w:bookmarkEnd w:id="31"/>
       <w:bookmarkEnd w:id="32"/>
+      <w:bookmarkEnd w:id="33"/>
     </w:p>
     <w:p>
       <w:pPr>
@@ -10045,14 +11978,14 @@
           <w:numId w:val="0"/>
         </w:numPr>
       </w:pPr>
-      <w:bookmarkStart w:id="33" w:name="_Toc417308517"/>
-      <w:bookmarkStart w:id="34" w:name="_Toc428265434"/>
+      <w:bookmarkStart w:id="34" w:name="_Toc417308517"/>
+      <w:bookmarkStart w:id="35" w:name="_Toc428277544"/>
       <w:r>
         <w:lastRenderedPageBreak/>
         <w:t>Appendixes</w:t>
       </w:r>
-      <w:bookmarkEnd w:id="33"/>
       <w:bookmarkEnd w:id="34"/>
+      <w:bookmarkEnd w:id="35"/>
     </w:p>
     <w:p>
       <w:pPr>
@@ -10071,10 +12004,10 @@
       </w:pPr>
     </w:p>
     <w:sectPr>
-      <w:headerReference w:type="default" r:id="rId15"/>
-      <w:footerReference w:type="default" r:id="rId16"/>
-      <w:headerReference w:type="first" r:id="rId17"/>
-      <w:footerReference w:type="first" r:id="rId18"/>
+      <w:headerReference w:type="default" r:id="rId17"/>
+      <w:footerReference w:type="default" r:id="rId18"/>
+      <w:headerReference w:type="first" r:id="rId19"/>
+      <w:footerReference w:type="first" r:id="rId20"/>
       <w:pgSz w:w="11906" w:h="16838"/>
       <w:pgMar w:top="2371" w:right="1418" w:bottom="851" w:left="1418" w:header="567" w:footer="0" w:gutter="0"/>
       <w:cols w:space="708"/>
@@ -10214,7 +12147,7 @@
               <w:noProof/>
               <w:szCs w:val="20"/>
             </w:rPr>
-            <w:t>12</w:t>
+            <w:t>9</w:t>
           </w:r>
           <w:r>
             <w:rPr>
@@ -10399,7 +12332,6 @@
         <w:docPartUnique/>
       </w:docPartObj>
     </w:sdtPr>
-    <w:sdtEndPr/>
     <w:sdtContent>
       <w:p>
         <w:pPr>
@@ -10423,7 +12355,7 @@
           <w:rPr>
             <w:noProof/>
           </w:rPr>
-          <w:t>12</w:t>
+          <w:t>9</w:t>
         </w:r>
         <w:r>
           <w:rPr>
@@ -28178,7 +30110,7 @@
 </file>
 
 <file path=customXml/itemProps4.xml><?xml version="1.0" encoding="utf-8"?>
-<ds:datastoreItem xmlns:ds="http://schemas.openxmlformats.org/officeDocument/2006/customXml" ds:itemID="{785E5459-D1B2-4DD6-B0C0-0EB27AA023CF}">
+<ds:datastoreItem xmlns:ds="http://schemas.openxmlformats.org/officeDocument/2006/customXml" ds:itemID="{BAF90994-FD7B-405A-A77E-308BA2F65407}">
   <ds:schemaRefs>
     <ds:schemaRef ds:uri="http://schemas.openxmlformats.org/officeDocument/2006/bibliography"/>
   </ds:schemaRefs>

</xml_diff>

<commit_message>
Documents have been generated on new templates.
</commit_message>
<xml_diff>
--- a/WP1/D1.5.1 Minutes of the User Requirements Review meeting.docx
+++ b/WP1/D1.5.1 Minutes of the User Requirements Review meeting.docx
@@ -244,7 +244,6 @@
           <w:lang w:val="en-US" w:eastAsia="en-US"/>
         </w:rPr>
       </w:pPr>
-      <w:proofErr w:type="spellStart"/>
       <w:r>
         <w:rPr>
           <w:rFonts w:ascii="Arial" w:hAnsi="Arial" w:cs="Arial"/>
@@ -253,40 +252,7 @@
           <w:szCs w:val="20"/>
           <w:shd w:val="clear" w:color="auto" w:fill="FFFFFF"/>
         </w:rPr>
-        <w:t>Serhat</w:t>
-      </w:r>
-      <w:proofErr w:type="spellEnd"/>
-      <w:r>
-        <w:rPr>
-          <w:rFonts w:ascii="Arial" w:hAnsi="Arial" w:cs="Arial"/>
-          <w:color w:val="222222"/>
-          <w:sz w:val="20"/>
-          <w:szCs w:val="20"/>
-          <w:shd w:val="clear" w:color="auto" w:fill="FFFFFF"/>
-        </w:rPr>
-        <w:t xml:space="preserve"> </w:t>
-      </w:r>
-      <w:proofErr w:type="spellStart"/>
-      <w:r>
-        <w:rPr>
-          <w:rFonts w:ascii="Arial" w:hAnsi="Arial" w:cs="Arial"/>
-          <w:color w:val="222222"/>
-          <w:sz w:val="20"/>
-          <w:szCs w:val="20"/>
-          <w:shd w:val="clear" w:color="auto" w:fill="FFFFFF"/>
-        </w:rPr>
-        <w:t>Çelik</w:t>
-      </w:r>
-      <w:proofErr w:type="spellEnd"/>
-      <w:r>
-        <w:rPr>
-          <w:rFonts w:ascii="Arial" w:hAnsi="Arial" w:cs="Arial"/>
-          <w:color w:val="222222"/>
-          <w:sz w:val="20"/>
-          <w:szCs w:val="20"/>
-          <w:shd w:val="clear" w:color="auto" w:fill="FFFFFF"/>
-        </w:rPr>
-        <w:t xml:space="preserve"> &lt;</w:t>
+        <w:t>Serhat Çelik &lt;</w:t>
       </w:r>
       <w:r>
         <w:rPr>
@@ -322,51 +288,7 @@
           <w:szCs w:val="20"/>
           <w:shd w:val="clear" w:color="auto" w:fill="FFFFFF"/>
         </w:rPr>
-        <w:t xml:space="preserve">Hasan </w:t>
-      </w:r>
-      <w:proofErr w:type="spellStart"/>
-      <w:r>
-        <w:rPr>
-          <w:rFonts w:ascii="Arial" w:hAnsi="Arial" w:cs="Arial"/>
-          <w:color w:val="222222"/>
-          <w:sz w:val="20"/>
-          <w:szCs w:val="20"/>
-          <w:shd w:val="clear" w:color="auto" w:fill="FFFFFF"/>
-        </w:rPr>
-        <w:t>Emre</w:t>
-      </w:r>
-      <w:proofErr w:type="spellEnd"/>
-      <w:r>
-        <w:rPr>
-          <w:rFonts w:ascii="Arial" w:hAnsi="Arial" w:cs="Arial"/>
-          <w:color w:val="222222"/>
-          <w:sz w:val="20"/>
-          <w:szCs w:val="20"/>
-          <w:shd w:val="clear" w:color="auto" w:fill="FFFFFF"/>
-        </w:rPr>
-        <w:t xml:space="preserve"> </w:t>
-      </w:r>
-      <w:proofErr w:type="spellStart"/>
-      <w:r>
-        <w:rPr>
-          <w:rFonts w:ascii="Arial" w:hAnsi="Arial" w:cs="Arial"/>
-          <w:color w:val="222222"/>
-          <w:sz w:val="20"/>
-          <w:szCs w:val="20"/>
-          <w:shd w:val="clear" w:color="auto" w:fill="FFFFFF"/>
-        </w:rPr>
-        <w:t>Kırmızı</w:t>
-      </w:r>
-      <w:proofErr w:type="spellEnd"/>
-      <w:r>
-        <w:rPr>
-          <w:rFonts w:ascii="Arial" w:hAnsi="Arial" w:cs="Arial"/>
-          <w:color w:val="222222"/>
-          <w:sz w:val="20"/>
-          <w:szCs w:val="20"/>
-          <w:shd w:val="clear" w:color="auto" w:fill="FFFFFF"/>
-        </w:rPr>
-        <w:t xml:space="preserve"> &lt;</w:t>
+        <w:t>Hasan Emre Kırmızı &lt;</w:t>
       </w:r>
       <w:r>
         <w:rPr>
@@ -394,7 +316,6 @@
         <w:spacing w:before="0" w:beforeAutospacing="0" w:after="0"/>
         <w:ind w:right="3" w:firstLine="709"/>
       </w:pPr>
-      <w:proofErr w:type="spellStart"/>
       <w:r>
         <w:rPr>
           <w:rFonts w:ascii="Arial" w:hAnsi="Arial" w:cs="Arial"/>
@@ -403,40 +324,7 @@
           <w:szCs w:val="20"/>
           <w:shd w:val="clear" w:color="auto" w:fill="FFFFFF"/>
         </w:rPr>
-        <w:t>Ümit</w:t>
-      </w:r>
-      <w:proofErr w:type="spellEnd"/>
-      <w:r>
-        <w:rPr>
-          <w:rFonts w:ascii="Arial" w:hAnsi="Arial" w:cs="Arial"/>
-          <w:color w:val="222222"/>
-          <w:sz w:val="20"/>
-          <w:szCs w:val="20"/>
-          <w:shd w:val="clear" w:color="auto" w:fill="FFFFFF"/>
-        </w:rPr>
-        <w:t xml:space="preserve"> Anıl </w:t>
-      </w:r>
-      <w:proofErr w:type="spellStart"/>
-      <w:r>
-        <w:rPr>
-          <w:rFonts w:ascii="Arial" w:hAnsi="Arial" w:cs="Arial"/>
-          <w:color w:val="222222"/>
-          <w:sz w:val="20"/>
-          <w:szCs w:val="20"/>
-          <w:shd w:val="clear" w:color="auto" w:fill="FFFFFF"/>
-        </w:rPr>
-        <w:t>Öztürk</w:t>
-      </w:r>
-      <w:proofErr w:type="spellEnd"/>
-      <w:r>
-        <w:rPr>
-          <w:rFonts w:ascii="Arial" w:hAnsi="Arial" w:cs="Arial"/>
-          <w:color w:val="222222"/>
-          <w:sz w:val="20"/>
-          <w:szCs w:val="20"/>
-          <w:shd w:val="clear" w:color="auto" w:fill="FFFFFF"/>
-        </w:rPr>
-        <w:t xml:space="preserve"> &lt;</w:t>
+        <w:t>Ümit Anıl Öztürk &lt;</w:t>
       </w:r>
       <w:r>
         <w:rPr>
@@ -594,7 +482,7 @@
       <w:bookmarkStart w:id="3" w:name="_Toc397004129"/>
       <w:bookmarkStart w:id="4" w:name="_Toc397005047"/>
       <w:bookmarkStart w:id="5" w:name="_Toc417308507"/>
-      <w:bookmarkStart w:id="6" w:name="_Toc430179327"/>
+      <w:bookmarkStart w:id="6" w:name="_Toc430181369"/>
       <w:r>
         <w:rPr>
           <w:lang w:val="en-GB"/>
@@ -878,7 +766,6 @@
                 <w:lang w:eastAsia="en-US"/>
               </w:rPr>
             </w:pPr>
-            <w:proofErr w:type="spellStart"/>
             <w:r>
               <w:rPr>
                 <w:rFonts w:cs="Arial"/>
@@ -886,29 +773,8 @@
                 <w:szCs w:val="20"/>
                 <w:shd w:val="clear" w:color="auto" w:fill="FFFFFF"/>
               </w:rPr>
-              <w:t>Serhat</w:t>
-            </w:r>
-            <w:proofErr w:type="spellEnd"/>
-            <w:r>
-              <w:rPr>
-                <w:rFonts w:cs="Arial"/>
-                <w:color w:val="222222"/>
-                <w:szCs w:val="20"/>
-                <w:shd w:val="clear" w:color="auto" w:fill="FFFFFF"/>
-              </w:rPr>
-              <w:t xml:space="preserve"> </w:t>
-            </w:r>
-            <w:proofErr w:type="spellStart"/>
-            <w:r>
-              <w:rPr>
-                <w:rFonts w:cs="Arial"/>
-                <w:color w:val="222222"/>
-                <w:szCs w:val="20"/>
-                <w:shd w:val="clear" w:color="auto" w:fill="FFFFFF"/>
-              </w:rPr>
-              <w:t>Çelik</w:t>
-            </w:r>
-            <w:proofErr w:type="spellEnd"/>
+              <w:t>Serhat Çelik</w:t>
+            </w:r>
           </w:p>
           <w:p>
             <w:pPr>
@@ -928,39 +794,8 @@
                 <w:szCs w:val="20"/>
                 <w:shd w:val="clear" w:color="auto" w:fill="FFFFFF"/>
               </w:rPr>
-              <w:t xml:space="preserve">Hasan </w:t>
-            </w:r>
-            <w:proofErr w:type="spellStart"/>
-            <w:r>
-              <w:rPr>
-                <w:rFonts w:cs="Arial"/>
-                <w:color w:val="222222"/>
-                <w:szCs w:val="20"/>
-                <w:shd w:val="clear" w:color="auto" w:fill="FFFFFF"/>
-              </w:rPr>
-              <w:t>Emre</w:t>
-            </w:r>
-            <w:proofErr w:type="spellEnd"/>
-            <w:r>
-              <w:rPr>
-                <w:rFonts w:cs="Arial"/>
-                <w:color w:val="222222"/>
-                <w:szCs w:val="20"/>
-                <w:shd w:val="clear" w:color="auto" w:fill="FFFFFF"/>
-              </w:rPr>
-              <w:t xml:space="preserve"> </w:t>
-            </w:r>
-            <w:proofErr w:type="spellStart"/>
-            <w:r>
-              <w:rPr>
-                <w:rFonts w:cs="Arial"/>
-                <w:color w:val="222222"/>
-                <w:szCs w:val="20"/>
-                <w:shd w:val="clear" w:color="auto" w:fill="FFFFFF"/>
-              </w:rPr>
-              <w:t>Kırmızı</w:t>
-            </w:r>
-            <w:proofErr w:type="spellEnd"/>
+              <w:t>Hasan Emre Kırmızı</w:t>
+            </w:r>
           </w:p>
           <w:p>
             <w:pPr>
@@ -970,7 +805,6 @@
                 <w:lang w:eastAsia="en-US"/>
               </w:rPr>
             </w:pPr>
-            <w:proofErr w:type="spellStart"/>
             <w:r>
               <w:rPr>
                 <w:rFonts w:cs="Arial"/>
@@ -978,29 +812,8 @@
                 <w:szCs w:val="20"/>
                 <w:shd w:val="clear" w:color="auto" w:fill="FFFFFF"/>
               </w:rPr>
-              <w:t>Ümit</w:t>
-            </w:r>
-            <w:proofErr w:type="spellEnd"/>
-            <w:r>
-              <w:rPr>
-                <w:rFonts w:cs="Arial"/>
-                <w:color w:val="222222"/>
-                <w:szCs w:val="20"/>
-                <w:shd w:val="clear" w:color="auto" w:fill="FFFFFF"/>
-              </w:rPr>
-              <w:t xml:space="preserve"> Anıl </w:t>
-            </w:r>
-            <w:proofErr w:type="spellStart"/>
-            <w:r>
-              <w:rPr>
-                <w:rFonts w:cs="Arial"/>
-                <w:color w:val="222222"/>
-                <w:szCs w:val="20"/>
-                <w:shd w:val="clear" w:color="auto" w:fill="FFFFFF"/>
-              </w:rPr>
-              <w:t>Öztürk</w:t>
-            </w:r>
-            <w:proofErr w:type="spellEnd"/>
+              <w:t>Ümit Anıl Öztürk</w:t>
+            </w:r>
           </w:p>
         </w:tc>
         <w:tc>
@@ -1227,7 +1040,7 @@
               <w:spacing w:val="0"/>
               <w:sz w:val="22"/>
               <w:szCs w:val="22"/>
-              <w:lang w:val="en-US" w:eastAsia="en-US"/>
+              <w:lang w:val="tr-TR" w:eastAsia="tr-TR"/>
             </w:rPr>
           </w:pPr>
           <w:r>
@@ -1239,7 +1052,7 @@
           <w:r>
             <w:fldChar w:fldCharType="separate"/>
           </w:r>
-          <w:hyperlink w:anchor="_Toc430179327" w:history="1">
+          <w:hyperlink w:anchor="_Toc430181369" w:history="1">
             <w:r>
               <w:rPr>
                 <w:rStyle w:val="Hyperlink"/>
@@ -1262,7 +1075,7 @@
               <w:rPr>
                 <w:webHidden/>
               </w:rPr>
-              <w:instrText xml:space="preserve"> PAGEREF _Toc430179327 \h </w:instrText>
+              <w:instrText xml:space="preserve"> PAGEREF _Toc430181369 \h </w:instrText>
             </w:r>
             <w:r>
               <w:rPr>
@@ -1299,10 +1112,10 @@
               <w:spacing w:val="0"/>
               <w:sz w:val="22"/>
               <w:szCs w:val="22"/>
-              <w:lang w:val="en-US" w:eastAsia="en-US"/>
+              <w:lang w:val="tr-TR" w:eastAsia="tr-TR"/>
             </w:rPr>
           </w:pPr>
-          <w:hyperlink w:anchor="_Toc430179328" w:history="1">
+          <w:hyperlink w:anchor="_Toc430181370" w:history="1">
             <w:r>
               <w:rPr>
                 <w:rStyle w:val="Hyperlink"/>
@@ -1332,7 +1145,7 @@
               <w:rPr>
                 <w:webHidden/>
               </w:rPr>
-              <w:instrText xml:space="preserve"> PAGEREF _Toc430179328 \h </w:instrText>
+              <w:instrText xml:space="preserve"> PAGEREF _Toc430181370 \h </w:instrText>
             </w:r>
             <w:r>
               <w:rPr>
@@ -1370,10 +1183,10 @@
               <w:spacing w:val="0"/>
               <w:sz w:val="22"/>
               <w:szCs w:val="22"/>
-              <w:lang w:val="en-US" w:eastAsia="en-US"/>
+              <w:lang w:val="tr-TR" w:eastAsia="tr-TR"/>
             </w:rPr>
           </w:pPr>
-          <w:hyperlink w:anchor="_Toc430179329" w:history="1">
+          <w:hyperlink w:anchor="_Toc430181371" w:history="1">
             <w:r>
               <w:rPr>
                 <w:rStyle w:val="Hyperlink"/>
@@ -1396,7 +1209,7 @@
               <w:rPr>
                 <w:webHidden/>
               </w:rPr>
-              <w:instrText xml:space="preserve"> PAGEREF _Toc430179329 \h </w:instrText>
+              <w:instrText xml:space="preserve"> PAGEREF _Toc430181371 \h </w:instrText>
             </w:r>
             <w:r>
               <w:rPr>
@@ -1434,10 +1247,10 @@
               <w:spacing w:val="0"/>
               <w:sz w:val="22"/>
               <w:szCs w:val="22"/>
-              <w:lang w:val="en-US" w:eastAsia="en-US"/>
+              <w:lang w:val="tr-TR" w:eastAsia="tr-TR"/>
             </w:rPr>
           </w:pPr>
-          <w:hyperlink w:anchor="_Toc430179330" w:history="1">
+          <w:hyperlink w:anchor="_Toc430181372" w:history="1">
             <w:r>
               <w:rPr>
                 <w:rStyle w:val="Hyperlink"/>
@@ -1460,7 +1273,7 @@
               <w:rPr>
                 <w:webHidden/>
               </w:rPr>
-              <w:instrText xml:space="preserve"> PAGEREF _Toc430179330 \h </w:instrText>
+              <w:instrText xml:space="preserve"> PAGEREF _Toc430181372 \h </w:instrText>
             </w:r>
             <w:r>
               <w:rPr>
@@ -1498,10 +1311,10 @@
               <w:spacing w:val="0"/>
               <w:sz w:val="22"/>
               <w:szCs w:val="22"/>
-              <w:lang w:val="en-US" w:eastAsia="en-US"/>
+              <w:lang w:val="tr-TR" w:eastAsia="tr-TR"/>
             </w:rPr>
           </w:pPr>
-          <w:hyperlink w:anchor="_Toc430179331" w:history="1">
+          <w:hyperlink w:anchor="_Toc430181373" w:history="1">
             <w:r>
               <w:rPr>
                 <w:rStyle w:val="Hyperlink"/>
@@ -1524,7 +1337,7 @@
               <w:rPr>
                 <w:webHidden/>
               </w:rPr>
-              <w:instrText xml:space="preserve"> PAGEREF _Toc430179331 \h </w:instrText>
+              <w:instrText xml:space="preserve"> PAGEREF _Toc430181373 \h </w:instrText>
             </w:r>
             <w:r>
               <w:rPr>
@@ -1562,10 +1375,10 @@
               <w:spacing w:val="0"/>
               <w:sz w:val="22"/>
               <w:szCs w:val="22"/>
-              <w:lang w:val="en-US" w:eastAsia="en-US"/>
+              <w:lang w:val="tr-TR" w:eastAsia="tr-TR"/>
             </w:rPr>
           </w:pPr>
-          <w:hyperlink w:anchor="_Toc430179332" w:history="1">
+          <w:hyperlink w:anchor="_Toc430181374" w:history="1">
             <w:r>
               <w:rPr>
                 <w:rStyle w:val="Hyperlink"/>
@@ -1588,7 +1401,7 @@
               <w:rPr>
                 <w:webHidden/>
               </w:rPr>
-              <w:instrText xml:space="preserve"> PAGEREF _Toc430179332 \h </w:instrText>
+              <w:instrText xml:space="preserve"> PAGEREF _Toc430181374 \h </w:instrText>
             </w:r>
             <w:r>
               <w:rPr>
@@ -1626,10 +1439,10 @@
               <w:spacing w:val="0"/>
               <w:sz w:val="22"/>
               <w:szCs w:val="22"/>
-              <w:lang w:val="en-US" w:eastAsia="en-US"/>
+              <w:lang w:val="tr-TR" w:eastAsia="tr-TR"/>
             </w:rPr>
           </w:pPr>
-          <w:hyperlink w:anchor="_Toc430179333" w:history="1">
+          <w:hyperlink w:anchor="_Toc430181375" w:history="1">
             <w:r>
               <w:rPr>
                 <w:rStyle w:val="Hyperlink"/>
@@ -1652,7 +1465,7 @@
               <w:rPr>
                 <w:webHidden/>
               </w:rPr>
-              <w:instrText xml:space="preserve"> PAGEREF _Toc430179333 \h </w:instrText>
+              <w:instrText xml:space="preserve"> PAGEREF _Toc430181375 \h </w:instrText>
             </w:r>
             <w:r>
               <w:rPr>
@@ -1689,10 +1502,10 @@
               <w:spacing w:val="0"/>
               <w:sz w:val="22"/>
               <w:szCs w:val="22"/>
-              <w:lang w:val="en-US" w:eastAsia="en-US"/>
+              <w:lang w:val="tr-TR" w:eastAsia="tr-TR"/>
             </w:rPr>
           </w:pPr>
-          <w:hyperlink w:anchor="_Toc430179334" w:history="1">
+          <w:hyperlink w:anchor="_Toc430181376" w:history="1">
             <w:r>
               <w:rPr>
                 <w:rStyle w:val="Hyperlink"/>
@@ -1715,7 +1528,7 @@
               <w:rPr>
                 <w:webHidden/>
               </w:rPr>
-              <w:instrText xml:space="preserve"> PAGEREF _Toc430179334 \h </w:instrText>
+              <w:instrText xml:space="preserve"> PAGEREF _Toc430181376 \h </w:instrText>
             </w:r>
             <w:r>
               <w:rPr>
@@ -1752,10 +1565,10 @@
               <w:spacing w:val="0"/>
               <w:sz w:val="22"/>
               <w:szCs w:val="22"/>
-              <w:lang w:val="en-US" w:eastAsia="en-US"/>
+              <w:lang w:val="tr-TR" w:eastAsia="tr-TR"/>
             </w:rPr>
           </w:pPr>
-          <w:hyperlink w:anchor="_Toc430179335" w:history="1">
+          <w:hyperlink w:anchor="_Toc430181377" w:history="1">
             <w:r>
               <w:rPr>
                 <w:rStyle w:val="Hyperlink"/>
@@ -1778,7 +1591,7 @@
               <w:rPr>
                 <w:webHidden/>
               </w:rPr>
-              <w:instrText xml:space="preserve"> PAGEREF _Toc430179335 \h </w:instrText>
+              <w:instrText xml:space="preserve"> PAGEREF _Toc430181377 \h </w:instrText>
             </w:r>
             <w:r>
               <w:rPr>
@@ -1815,10 +1628,10 @@
               <w:spacing w:val="0"/>
               <w:sz w:val="22"/>
               <w:szCs w:val="22"/>
-              <w:lang w:val="en-US" w:eastAsia="en-US"/>
+              <w:lang w:val="tr-TR" w:eastAsia="tr-TR"/>
             </w:rPr>
           </w:pPr>
-          <w:hyperlink w:anchor="_Toc430179336" w:history="1">
+          <w:hyperlink w:anchor="_Toc430181378" w:history="1">
             <w:r>
               <w:rPr>
                 <w:rStyle w:val="Hyperlink"/>
@@ -1841,7 +1654,90 @@
               <w:rPr>
                 <w:webHidden/>
               </w:rPr>
-              <w:instrText xml:space="preserve"> PAGEREF _Toc430179336 \h </w:instrText>
+              <w:instrText xml:space="preserve"> PAGEREF _Toc430181378 \h </w:instrText>
+            </w:r>
+            <w:r>
+              <w:rPr>
+                <w:webHidden/>
+              </w:rPr>
+            </w:r>
+            <w:r>
+              <w:rPr>
+                <w:webHidden/>
+              </w:rPr>
+              <w:fldChar w:fldCharType="separate"/>
+            </w:r>
+            <w:r>
+              <w:rPr>
+                <w:webHidden/>
+              </w:rPr>
+              <w:t>9</w:t>
+            </w:r>
+            <w:r>
+              <w:rPr>
+                <w:webHidden/>
+              </w:rPr>
+              <w:fldChar w:fldCharType="end"/>
+            </w:r>
+          </w:hyperlink>
+        </w:p>
+        <w:p>
+          <w:pPr>
+            <w:pStyle w:val="TOC3"/>
+            <w:rPr>
+              <w:rFonts w:asciiTheme="minorHAnsi" w:eastAsiaTheme="minorEastAsia" w:hAnsiTheme="minorHAnsi" w:cstheme="minorBidi"/>
+              <w:i w:val="0"/>
+              <w:iCs w:val="0"/>
+              <w:color w:val="auto"/>
+              <w:spacing w:val="0"/>
+              <w:sz w:val="22"/>
+              <w:szCs w:val="22"/>
+              <w:lang w:val="tr-TR" w:eastAsia="tr-TR"/>
+            </w:rPr>
+          </w:pPr>
+          <w:hyperlink w:anchor="_Toc430181379" w:history="1">
+            <w:r>
+              <w:rPr>
+                <w:rStyle w:val="Hyperlink"/>
+              </w:rPr>
+              <w:t>#</w:t>
+            </w:r>
+            <w:r>
+              <w:rPr>
+                <w:rFonts w:asciiTheme="minorHAnsi" w:eastAsiaTheme="minorEastAsia" w:hAnsiTheme="minorHAnsi" w:cstheme="minorBidi"/>
+                <w:i w:val="0"/>
+                <w:iCs w:val="0"/>
+                <w:color w:val="auto"/>
+                <w:spacing w:val="0"/>
+                <w:sz w:val="22"/>
+                <w:szCs w:val="22"/>
+                <w:lang w:val="tr-TR" w:eastAsia="tr-TR"/>
+              </w:rPr>
+              <w:tab/>
+            </w:r>
+            <w:r>
+              <w:rPr>
+                <w:rStyle w:val="Hyperlink"/>
+              </w:rPr>
+              <w:t>Requirement No  Requirement State Requirement Type</w:t>
+            </w:r>
+            <w:r>
+              <w:rPr>
+                <w:webHidden/>
+              </w:rPr>
+              <w:tab/>
+            </w:r>
+            <w:r>
+              <w:rPr>
+                <w:webHidden/>
+              </w:rPr>
+              <w:fldChar w:fldCharType="begin"/>
+            </w:r>
+            <w:r>
+              <w:rPr>
+                <w:webHidden/>
+              </w:rPr>
+              <w:instrText xml:space="preserve"> PAGEREF _Toc430181379 \h </w:instrText>
             </w:r>
             <w:r>
               <w:rPr>
@@ -1878,10 +1774,10 @@
               <w:spacing w:val="0"/>
               <w:sz w:val="22"/>
               <w:szCs w:val="22"/>
-              <w:lang w:val="en-US" w:eastAsia="en-US"/>
+              <w:lang w:val="tr-TR" w:eastAsia="tr-TR"/>
             </w:rPr>
           </w:pPr>
-          <w:hyperlink w:anchor="_Toc430179337" w:history="1">
+          <w:hyperlink w:anchor="_Toc430181380" w:history="1">
             <w:r>
               <w:rPr>
                 <w:rStyle w:val="Hyperlink"/>
@@ -1904,7 +1800,7 @@
               <w:rPr>
                 <w:webHidden/>
               </w:rPr>
-              <w:instrText xml:space="preserve"> PAGEREF _Toc430179337 \h </w:instrText>
+              <w:instrText xml:space="preserve"> PAGEREF _Toc430181380 \h </w:instrText>
             </w:r>
             <w:r>
               <w:rPr>
@@ -1941,10 +1837,10 @@
               <w:spacing w:val="0"/>
               <w:sz w:val="22"/>
               <w:szCs w:val="22"/>
-              <w:lang w:val="en-US" w:eastAsia="en-US"/>
+              <w:lang w:val="tr-TR" w:eastAsia="tr-TR"/>
             </w:rPr>
           </w:pPr>
-          <w:hyperlink w:anchor="_Toc430179338" w:history="1">
+          <w:hyperlink w:anchor="_Toc430181381" w:history="1">
             <w:r>
               <w:rPr>
                 <w:rStyle w:val="Hyperlink"/>
@@ -1967,7 +1863,7 @@
               <w:rPr>
                 <w:webHidden/>
               </w:rPr>
-              <w:instrText xml:space="preserve"> PAGEREF _Toc430179338 \h </w:instrText>
+              <w:instrText xml:space="preserve"> PAGEREF _Toc430181381 \h </w:instrText>
             </w:r>
             <w:r>
               <w:rPr>
@@ -2004,10 +1900,10 @@
               <w:spacing w:val="0"/>
               <w:sz w:val="22"/>
               <w:szCs w:val="22"/>
-              <w:lang w:val="en-US" w:eastAsia="en-US"/>
+              <w:lang w:val="tr-TR" w:eastAsia="tr-TR"/>
             </w:rPr>
           </w:pPr>
-          <w:hyperlink w:anchor="_Toc430179339" w:history="1">
+          <w:hyperlink w:anchor="_Toc430181382" w:history="1">
             <w:r>
               <w:rPr>
                 <w:rStyle w:val="Hyperlink"/>
@@ -2030,7 +1926,7 @@
               <w:rPr>
                 <w:webHidden/>
               </w:rPr>
-              <w:instrText xml:space="preserve"> PAGEREF _Toc430179339 \h </w:instrText>
+              <w:instrText xml:space="preserve"> PAGEREF _Toc430181382 \h </w:instrText>
             </w:r>
             <w:r>
               <w:rPr>
@@ -2115,7 +2011,7 @@
         <w:fldChar w:fldCharType="end"/>
       </w:r>
       <w:bookmarkStart w:id="15" w:name="_Toc417308508"/>
-      <w:bookmarkStart w:id="16" w:name="_Toc430179328"/>
+      <w:bookmarkStart w:id="16" w:name="_Toc430181370"/>
       <w:bookmarkEnd w:id="9"/>
       <w:bookmarkEnd w:id="10"/>
       <w:bookmarkEnd w:id="11"/>
@@ -2133,7 +2029,7 @@
         <w:pStyle w:val="ITEAHeading2"/>
       </w:pPr>
       <w:bookmarkStart w:id="17" w:name="_Toc417308509"/>
-      <w:bookmarkStart w:id="18" w:name="_Toc430179329"/>
+      <w:bookmarkStart w:id="18" w:name="_Toc430181371"/>
       <w:r>
         <w:t>Role of the deliverable</w:t>
       </w:r>
@@ -2167,7 +2063,7 @@
         <w:pStyle w:val="ITEAHeading2"/>
       </w:pPr>
       <w:bookmarkStart w:id="19" w:name="_Toc417385332"/>
-      <w:bookmarkStart w:id="20" w:name="_Toc430179330"/>
+      <w:bookmarkStart w:id="20" w:name="_Toc430181372"/>
       <w:r>
         <w:t xml:space="preserve">The List of </w:t>
       </w:r>
@@ -2447,7 +2343,7 @@
       <w:pPr>
         <w:pStyle w:val="ITEAHeading2"/>
       </w:pPr>
-      <w:bookmarkStart w:id="21" w:name="_Toc430179331"/>
+      <w:bookmarkStart w:id="21" w:name="_Toc430181373"/>
       <w:r>
         <w:t>Conventions</w:t>
       </w:r>
@@ -2464,15 +2360,12 @@
         <w:t>U</w:t>
       </w:r>
       <w:r>
-        <w:t>R-</w:t>
-      </w:r>
-      <w:proofErr w:type="spellStart"/>
-      <w:r>
-        <w:t>WPz</w:t>
-      </w:r>
-      <w:proofErr w:type="spellEnd"/>
-      <w:r>
-        <w:t>-xxx”, and are written in a roman typeface, where “REQ” stands for “Requirement”, “</w:t>
+        <w:t>R-WPz-xxx</w:t>
+      </w:r>
+      <w:bookmarkStart w:id="22" w:name="_GoBack"/>
+      <w:bookmarkEnd w:id="22"/>
+      <w:r>
+        <w:t>”, and are written in a roman typeface, where “REQ” stands for “Requirement”, “</w:t>
       </w:r>
       <w:r>
         <w:t>U</w:t>
@@ -2518,13 +2411,13 @@
       <w:pPr>
         <w:pStyle w:val="ITEAHeading2"/>
       </w:pPr>
-      <w:bookmarkStart w:id="22" w:name="_Toc417308510"/>
-      <w:bookmarkStart w:id="23" w:name="_Toc430179332"/>
+      <w:bookmarkStart w:id="23" w:name="_Toc417308510"/>
+      <w:bookmarkStart w:id="24" w:name="_Toc430181374"/>
       <w:r>
         <w:t>Structure of the document</w:t>
       </w:r>
-      <w:bookmarkEnd w:id="22"/>
       <w:bookmarkEnd w:id="23"/>
+      <w:bookmarkEnd w:id="24"/>
     </w:p>
     <w:p>
       <w:pPr>
@@ -2612,14 +2505,14 @@
       <w:pPr>
         <w:pStyle w:val="ITEAHeading2"/>
       </w:pPr>
-      <w:bookmarkStart w:id="24" w:name="_Toc417308511"/>
-      <w:bookmarkStart w:id="25" w:name="_Toc430179333"/>
+      <w:bookmarkStart w:id="25" w:name="_Toc417308511"/>
+      <w:bookmarkStart w:id="26" w:name="_Toc430181375"/>
       <w:r>
         <w:lastRenderedPageBreak/>
         <w:t>Terms, abbreviations and definitions</w:t>
       </w:r>
-      <w:bookmarkEnd w:id="24"/>
       <w:bookmarkEnd w:id="25"/>
+      <w:bookmarkEnd w:id="26"/>
     </w:p>
     <w:tbl>
       <w:tblPr>
@@ -2949,33 +2842,11 @@
                 <w:color w:val="000000"/>
               </w:rPr>
             </w:pPr>
-            <w:proofErr w:type="spellStart"/>
             <w:r>
               <w:rPr>
                 <w:color w:val="000000"/>
               </w:rPr>
-              <w:t>Katholieke</w:t>
-            </w:r>
-            <w:proofErr w:type="spellEnd"/>
-            <w:r>
-              <w:rPr>
-                <w:color w:val="000000"/>
-              </w:rPr>
-              <w:t xml:space="preserve"> </w:t>
-            </w:r>
-            <w:proofErr w:type="spellStart"/>
-            <w:r>
-              <w:rPr>
-                <w:color w:val="000000"/>
-              </w:rPr>
-              <w:t>Universiteit</w:t>
-            </w:r>
-            <w:proofErr w:type="spellEnd"/>
-            <w:r>
-              <w:rPr>
-                <w:color w:val="000000"/>
-              </w:rPr>
-              <w:t xml:space="preserve"> Leuven</w:t>
+              <w:t>Katholieke Universiteit Leuven</w:t>
             </w:r>
           </w:p>
         </w:tc>
@@ -2990,12 +2861,12 @@
       <w:pPr>
         <w:pStyle w:val="ITEAHeading1"/>
       </w:pPr>
-      <w:bookmarkStart w:id="26" w:name="_Toc430179334"/>
+      <w:bookmarkStart w:id="27" w:name="_Toc430181376"/>
       <w:r>
         <w:lastRenderedPageBreak/>
         <w:t>Attendees</w:t>
       </w:r>
-      <w:bookmarkEnd w:id="26"/>
+      <w:bookmarkEnd w:id="27"/>
     </w:p>
     <w:p>
       <w:pPr>
@@ -3705,31 +3576,7 @@
                 <w:szCs w:val="22"/>
                 <w:lang w:val="en-US" w:eastAsia="en-US"/>
               </w:rPr>
-              <w:t xml:space="preserve">Etienne </w:t>
-            </w:r>
-            <w:proofErr w:type="spellStart"/>
-            <w:r>
-              <w:rPr>
-                <w:rFonts w:ascii="Calibri" w:hAnsi="Calibri"/>
-                <w:color w:val="000000"/>
-                <w:spacing w:val="0"/>
-                <w:sz w:val="22"/>
-                <w:szCs w:val="22"/>
-                <w:lang w:val="en-US" w:eastAsia="en-US"/>
-              </w:rPr>
-              <w:t>Juliot</w:t>
-            </w:r>
-            <w:proofErr w:type="spellEnd"/>
-            <w:r>
-              <w:rPr>
-                <w:rFonts w:ascii="Calibri" w:hAnsi="Calibri"/>
-                <w:color w:val="000000"/>
-                <w:spacing w:val="0"/>
-                <w:sz w:val="22"/>
-                <w:szCs w:val="22"/>
-                <w:lang w:val="en-US" w:eastAsia="en-US"/>
-              </w:rPr>
-              <w:t xml:space="preserve"> [EJ]</w:t>
+              <w:t>Etienne Juliot [EJ]</w:t>
             </w:r>
           </w:p>
         </w:tc>
@@ -3893,7 +3740,6 @@
                 <w:lang w:val="en-US" w:eastAsia="en-US"/>
               </w:rPr>
             </w:pPr>
-            <w:proofErr w:type="spellStart"/>
             <w:r>
               <w:rPr>
                 <w:rFonts w:ascii="Calibri" w:hAnsi="Calibri"/>
@@ -3903,43 +3749,7 @@
                 <w:szCs w:val="22"/>
                 <w:lang w:val="en-US" w:eastAsia="en-US"/>
               </w:rPr>
-              <w:t>Marwa</w:t>
-            </w:r>
-            <w:proofErr w:type="spellEnd"/>
-            <w:r>
-              <w:rPr>
-                <w:rFonts w:ascii="Calibri" w:hAnsi="Calibri"/>
-                <w:color w:val="000000"/>
-                <w:spacing w:val="0"/>
-                <w:sz w:val="22"/>
-                <w:szCs w:val="22"/>
-                <w:lang w:val="en-US" w:eastAsia="en-US"/>
-              </w:rPr>
-              <w:t xml:space="preserve"> </w:t>
-            </w:r>
-            <w:proofErr w:type="spellStart"/>
-            <w:r>
-              <w:rPr>
-                <w:rFonts w:ascii="Calibri" w:hAnsi="Calibri"/>
-                <w:color w:val="000000"/>
-                <w:spacing w:val="0"/>
-                <w:sz w:val="22"/>
-                <w:szCs w:val="22"/>
-                <w:lang w:val="en-US" w:eastAsia="en-US"/>
-              </w:rPr>
-              <w:t>Rostren</w:t>
-            </w:r>
-            <w:proofErr w:type="spellEnd"/>
-            <w:r>
-              <w:rPr>
-                <w:rFonts w:ascii="Calibri" w:hAnsi="Calibri"/>
-                <w:color w:val="000000"/>
-                <w:spacing w:val="0"/>
-                <w:sz w:val="22"/>
-                <w:szCs w:val="22"/>
-                <w:lang w:val="en-US" w:eastAsia="en-US"/>
-              </w:rPr>
-              <w:t xml:space="preserve"> [MRO]</w:t>
+              <w:t>Marwa Rostren [MRO]</w:t>
             </w:r>
           </w:p>
         </w:tc>
@@ -4112,55 +3922,7 @@
                 <w:szCs w:val="22"/>
                 <w:lang w:val="en-US" w:eastAsia="en-US"/>
               </w:rPr>
-              <w:t xml:space="preserve">Prof. </w:t>
-            </w:r>
-            <w:proofErr w:type="spellStart"/>
-            <w:r>
-              <w:rPr>
-                <w:rFonts w:ascii="Calibri" w:hAnsi="Calibri"/>
-                <w:color w:val="000000"/>
-                <w:spacing w:val="0"/>
-                <w:sz w:val="22"/>
-                <w:szCs w:val="22"/>
-                <w:lang w:val="en-US" w:eastAsia="en-US"/>
-              </w:rPr>
-              <w:t>Erhan</w:t>
-            </w:r>
-            <w:proofErr w:type="spellEnd"/>
-            <w:r>
-              <w:rPr>
-                <w:rFonts w:ascii="Calibri" w:hAnsi="Calibri"/>
-                <w:color w:val="000000"/>
-                <w:spacing w:val="0"/>
-                <w:sz w:val="22"/>
-                <w:szCs w:val="22"/>
-                <w:lang w:val="en-US" w:eastAsia="en-US"/>
-              </w:rPr>
-              <w:t xml:space="preserve"> </w:t>
-            </w:r>
-            <w:proofErr w:type="spellStart"/>
-            <w:r>
-              <w:rPr>
-                <w:rFonts w:ascii="Calibri" w:hAnsi="Calibri"/>
-                <w:color w:val="000000"/>
-                <w:spacing w:val="0"/>
-                <w:sz w:val="22"/>
-                <w:szCs w:val="22"/>
-                <w:lang w:val="en-US" w:eastAsia="en-US"/>
-              </w:rPr>
-              <w:t>Mengüsoğlu</w:t>
-            </w:r>
-            <w:proofErr w:type="spellEnd"/>
-            <w:r>
-              <w:rPr>
-                <w:rFonts w:ascii="Calibri" w:hAnsi="Calibri"/>
-                <w:color w:val="000000"/>
-                <w:spacing w:val="0"/>
-                <w:sz w:val="22"/>
-                <w:szCs w:val="22"/>
-                <w:lang w:val="en-US" w:eastAsia="en-US"/>
-              </w:rPr>
-              <w:t xml:space="preserve"> [EM] </w:t>
+              <w:t xml:space="preserve">Prof. Erhan Mengüsoğlu [EM] </w:t>
             </w:r>
           </w:p>
         </w:tc>
@@ -4324,7 +4086,6 @@
                 <w:lang w:val="en-US" w:eastAsia="en-US"/>
               </w:rPr>
             </w:pPr>
-            <w:proofErr w:type="spellStart"/>
             <w:r>
               <w:rPr>
                 <w:rFonts w:ascii="Calibri" w:hAnsi="Calibri"/>
@@ -4334,33 +4095,8 @@
                 <w:szCs w:val="22"/>
                 <w:lang w:val="en-US" w:eastAsia="en-US"/>
               </w:rPr>
-              <w:t>Aydıng</w:t>
-            </w:r>
-            <w:proofErr w:type="spellEnd"/>
-            <w:r>
-              <w:rPr>
-                <w:rFonts w:ascii="Calibri" w:hAnsi="Calibri"/>
-                <w:color w:val="000000"/>
-                <w:spacing w:val="0"/>
-                <w:sz w:val="22"/>
-                <w:szCs w:val="22"/>
-                <w:lang w:val="en-US" w:eastAsia="en-US"/>
-              </w:rPr>
-              <w:t xml:space="preserve"> Can </w:t>
-            </w:r>
-            <w:proofErr w:type="spellStart"/>
-            <w:r>
-              <w:rPr>
-                <w:rFonts w:ascii="Calibri" w:hAnsi="Calibri"/>
-                <w:color w:val="000000"/>
-                <w:spacing w:val="0"/>
-                <w:sz w:val="22"/>
-                <w:szCs w:val="22"/>
-                <w:lang w:val="en-US" w:eastAsia="en-US"/>
-              </w:rPr>
-              <w:t>Polatkan</w:t>
-            </w:r>
-            <w:proofErr w:type="spellEnd"/>
+              <w:t>Aydıng Can Polatkan</w:t>
+            </w:r>
           </w:p>
         </w:tc>
         <w:tc>
@@ -4532,31 +4268,7 @@
                 <w:szCs w:val="22"/>
                 <w:lang w:val="en-US" w:eastAsia="en-US"/>
               </w:rPr>
-              <w:t xml:space="preserve">Anne </w:t>
-            </w:r>
-            <w:proofErr w:type="spellStart"/>
-            <w:r>
-              <w:rPr>
-                <w:rFonts w:ascii="Calibri" w:hAnsi="Calibri"/>
-                <w:color w:val="000000"/>
-                <w:spacing w:val="0"/>
-                <w:sz w:val="22"/>
-                <w:szCs w:val="22"/>
-                <w:lang w:val="en-US" w:eastAsia="en-US"/>
-              </w:rPr>
-              <w:t>Monceaux</w:t>
-            </w:r>
-            <w:proofErr w:type="spellEnd"/>
-            <w:r>
-              <w:rPr>
-                <w:rFonts w:ascii="Calibri" w:hAnsi="Calibri"/>
-                <w:color w:val="000000"/>
-                <w:spacing w:val="0"/>
-                <w:sz w:val="22"/>
-                <w:szCs w:val="22"/>
-                <w:lang w:val="en-US" w:eastAsia="en-US"/>
-              </w:rPr>
-              <w:t xml:space="preserve"> [AM]</w:t>
+              <w:t>Anne Monceaux [AM]</w:t>
             </w:r>
           </w:p>
         </w:tc>
@@ -4902,31 +4614,7 @@
                 <w:szCs w:val="22"/>
                 <w:lang w:val="en-US" w:eastAsia="en-US"/>
               </w:rPr>
-              <w:t xml:space="preserve">Prof. Claire </w:t>
-            </w:r>
-            <w:proofErr w:type="spellStart"/>
-            <w:r>
-              <w:rPr>
-                <w:rFonts w:ascii="Calibri" w:hAnsi="Calibri"/>
-                <w:color w:val="000000"/>
-                <w:spacing w:val="0"/>
-                <w:sz w:val="22"/>
-                <w:szCs w:val="22"/>
-                <w:lang w:val="en-US" w:eastAsia="en-US"/>
-              </w:rPr>
-              <w:t>Gardent</w:t>
-            </w:r>
-            <w:proofErr w:type="spellEnd"/>
-            <w:r>
-              <w:rPr>
-                <w:rFonts w:ascii="Calibri" w:hAnsi="Calibri"/>
-                <w:color w:val="000000"/>
-                <w:spacing w:val="0"/>
-                <w:sz w:val="22"/>
-                <w:szCs w:val="22"/>
-                <w:lang w:val="en-US" w:eastAsia="en-US"/>
-              </w:rPr>
-              <w:t xml:space="preserve"> [SC]</w:t>
+              <w:t>Prof. Claire Gardent [SC]</w:t>
             </w:r>
           </w:p>
         </w:tc>
@@ -5099,31 +4787,7 @@
                 <w:szCs w:val="22"/>
                 <w:lang w:val="en-US" w:eastAsia="en-US"/>
               </w:rPr>
-              <w:t xml:space="preserve">Prof. </w:t>
-            </w:r>
-            <w:proofErr w:type="spellStart"/>
-            <w:r>
-              <w:rPr>
-                <w:rFonts w:ascii="Calibri" w:hAnsi="Calibri"/>
-                <w:color w:val="000000"/>
-                <w:spacing w:val="0"/>
-                <w:sz w:val="22"/>
-                <w:szCs w:val="22"/>
-                <w:lang w:val="en-US" w:eastAsia="en-US"/>
-              </w:rPr>
-              <w:t>Geylani</w:t>
-            </w:r>
-            <w:proofErr w:type="spellEnd"/>
-            <w:r>
-              <w:rPr>
-                <w:rFonts w:ascii="Calibri" w:hAnsi="Calibri"/>
-                <w:color w:val="000000"/>
-                <w:spacing w:val="0"/>
-                <w:sz w:val="22"/>
-                <w:szCs w:val="22"/>
-                <w:lang w:val="en-US" w:eastAsia="en-US"/>
-              </w:rPr>
-              <w:t xml:space="preserve"> Kardaş [GK]</w:t>
+              <w:t>Prof. Geylani Kardaş [GK]</w:t>
             </w:r>
           </w:p>
         </w:tc>
@@ -5469,31 +5133,7 @@
                 <w:szCs w:val="22"/>
                 <w:lang w:val="en-US" w:eastAsia="en-US"/>
               </w:rPr>
-              <w:t xml:space="preserve">Hale </w:t>
-            </w:r>
-            <w:proofErr w:type="spellStart"/>
-            <w:r>
-              <w:rPr>
-                <w:rFonts w:ascii="Calibri" w:hAnsi="Calibri"/>
-                <w:color w:val="000000"/>
-                <w:spacing w:val="0"/>
-                <w:sz w:val="22"/>
-                <w:szCs w:val="22"/>
-                <w:lang w:val="en-US" w:eastAsia="en-US"/>
-              </w:rPr>
-              <w:t>Gezgen</w:t>
-            </w:r>
-            <w:proofErr w:type="spellEnd"/>
-            <w:r>
-              <w:rPr>
-                <w:rFonts w:ascii="Calibri" w:hAnsi="Calibri"/>
-                <w:color w:val="000000"/>
-                <w:spacing w:val="0"/>
-                <w:sz w:val="22"/>
-                <w:szCs w:val="22"/>
-                <w:lang w:val="en-US" w:eastAsia="en-US"/>
-              </w:rPr>
-              <w:t xml:space="preserve"> [HG]</w:t>
+              <w:t>Hale Gezgen [HG]</w:t>
             </w:r>
           </w:p>
         </w:tc>
@@ -5657,7 +5297,6 @@
                 <w:lang w:val="en-US" w:eastAsia="en-US"/>
               </w:rPr>
             </w:pPr>
-            <w:proofErr w:type="spellStart"/>
             <w:r>
               <w:rPr>
                 <w:rFonts w:ascii="Calibri" w:hAnsi="Calibri"/>
@@ -5667,43 +5306,7 @@
                 <w:szCs w:val="22"/>
                 <w:lang w:val="en-US" w:eastAsia="en-US"/>
               </w:rPr>
-              <w:t>Ersan</w:t>
-            </w:r>
-            <w:proofErr w:type="spellEnd"/>
-            <w:r>
-              <w:rPr>
-                <w:rFonts w:ascii="Calibri" w:hAnsi="Calibri"/>
-                <w:color w:val="000000"/>
-                <w:spacing w:val="0"/>
-                <w:sz w:val="22"/>
-                <w:szCs w:val="22"/>
-                <w:lang w:val="en-US" w:eastAsia="en-US"/>
-              </w:rPr>
-              <w:t xml:space="preserve"> </w:t>
-            </w:r>
-            <w:proofErr w:type="spellStart"/>
-            <w:r>
-              <w:rPr>
-                <w:rFonts w:ascii="Calibri" w:hAnsi="Calibri"/>
-                <w:color w:val="000000"/>
-                <w:spacing w:val="0"/>
-                <w:sz w:val="22"/>
-                <w:szCs w:val="22"/>
-                <w:lang w:val="en-US" w:eastAsia="en-US"/>
-              </w:rPr>
-              <w:t>Gürdoğan</w:t>
-            </w:r>
-            <w:proofErr w:type="spellEnd"/>
-            <w:r>
-              <w:rPr>
-                <w:rFonts w:ascii="Calibri" w:hAnsi="Calibri"/>
-                <w:color w:val="000000"/>
-                <w:spacing w:val="0"/>
-                <w:sz w:val="22"/>
-                <w:szCs w:val="22"/>
-                <w:lang w:val="en-US" w:eastAsia="en-US"/>
-              </w:rPr>
-              <w:t xml:space="preserve"> [EG]</w:t>
+              <w:t>Ersan Gürdoğan [EG]</w:t>
             </w:r>
           </w:p>
         </w:tc>
@@ -5867,7 +5470,6 @@
                 <w:lang w:val="en-US" w:eastAsia="en-US"/>
               </w:rPr>
             </w:pPr>
-            <w:proofErr w:type="spellStart"/>
             <w:r>
               <w:rPr>
                 <w:rFonts w:ascii="Calibri" w:hAnsi="Calibri"/>
@@ -5877,19 +5479,7 @@
                 <w:szCs w:val="22"/>
                 <w:lang w:val="en-US" w:eastAsia="en-US"/>
               </w:rPr>
-              <w:t>Taşkın</w:t>
-            </w:r>
-            <w:proofErr w:type="spellEnd"/>
-            <w:r>
-              <w:rPr>
-                <w:rFonts w:ascii="Calibri" w:hAnsi="Calibri"/>
-                <w:color w:val="000000"/>
-                <w:spacing w:val="0"/>
-                <w:sz w:val="22"/>
-                <w:szCs w:val="22"/>
-                <w:lang w:val="en-US" w:eastAsia="en-US"/>
-              </w:rPr>
-              <w:t xml:space="preserve"> Kızıl [TK]</w:t>
+              <w:t>Taşkın Kızıl [TK]</w:t>
             </w:r>
           </w:p>
         </w:tc>
@@ -6053,7 +5643,6 @@
                 <w:lang w:val="en-US" w:eastAsia="en-US"/>
               </w:rPr>
             </w:pPr>
-            <w:proofErr w:type="spellStart"/>
             <w:r>
               <w:rPr>
                 <w:rFonts w:ascii="Calibri" w:hAnsi="Calibri"/>
@@ -6063,43 +5652,7 @@
                 <w:szCs w:val="22"/>
                 <w:lang w:val="en-US" w:eastAsia="en-US"/>
               </w:rPr>
-              <w:t>Oğuz</w:t>
-            </w:r>
-            <w:proofErr w:type="spellEnd"/>
-            <w:r>
-              <w:rPr>
-                <w:rFonts w:ascii="Calibri" w:hAnsi="Calibri"/>
-                <w:color w:val="000000"/>
-                <w:spacing w:val="0"/>
-                <w:sz w:val="22"/>
-                <w:szCs w:val="22"/>
-                <w:lang w:val="en-US" w:eastAsia="en-US"/>
-              </w:rPr>
-              <w:t xml:space="preserve"> </w:t>
-            </w:r>
-            <w:proofErr w:type="spellStart"/>
-            <w:r>
-              <w:rPr>
-                <w:rFonts w:ascii="Calibri" w:hAnsi="Calibri"/>
-                <w:color w:val="000000"/>
-                <w:spacing w:val="0"/>
-                <w:sz w:val="22"/>
-                <w:szCs w:val="22"/>
-                <w:lang w:val="en-US" w:eastAsia="en-US"/>
-              </w:rPr>
-              <w:t>Yıldız</w:t>
-            </w:r>
-            <w:proofErr w:type="spellEnd"/>
-            <w:r>
-              <w:rPr>
-                <w:rFonts w:ascii="Calibri" w:hAnsi="Calibri"/>
-                <w:color w:val="000000"/>
-                <w:spacing w:val="0"/>
-                <w:sz w:val="22"/>
-                <w:szCs w:val="22"/>
-                <w:lang w:val="en-US" w:eastAsia="en-US"/>
-              </w:rPr>
-              <w:t xml:space="preserve"> [OY]</w:t>
+              <w:t>Oğuz Yıldız [OY]</w:t>
             </w:r>
           </w:p>
         </w:tc>
@@ -6618,21 +6171,8 @@
                 <w:szCs w:val="22"/>
                 <w:lang w:val="en-US" w:eastAsia="en-US"/>
               </w:rPr>
-              <w:t xml:space="preserve">Dr. Anna </w:t>
-            </w:r>
-            <w:proofErr w:type="spellStart"/>
-            <w:r>
-              <w:rPr>
-                <w:rFonts w:ascii="Calibri" w:hAnsi="Calibri"/>
-                <w:color w:val="000000"/>
-                <w:spacing w:val="0"/>
-                <w:sz w:val="22"/>
-                <w:szCs w:val="22"/>
-                <w:lang w:val="en-US" w:eastAsia="en-US"/>
-              </w:rPr>
-              <w:t>Hristoskova</w:t>
-            </w:r>
-            <w:proofErr w:type="spellEnd"/>
+              <w:t>Dr. Anna Hristoskova</w:t>
+            </w:r>
           </w:p>
         </w:tc>
         <w:tc>
@@ -6706,7 +6246,6 @@
                 <w:lang w:val="en-US" w:eastAsia="en-US"/>
               </w:rPr>
             </w:pPr>
-            <w:proofErr w:type="spellStart"/>
             <w:r>
               <w:rPr>
                 <w:rFonts w:ascii="Calibri" w:hAnsi="Calibri"/>
@@ -6718,7 +6257,6 @@
               </w:rPr>
               <w:t>UAntwerpen</w:t>
             </w:r>
-            <w:proofErr w:type="spellEnd"/>
           </w:p>
         </w:tc>
         <w:tc>
@@ -6806,31 +6344,7 @@
                 <w:szCs w:val="22"/>
                 <w:lang w:val="en-US" w:eastAsia="en-US"/>
               </w:rPr>
-              <w:t xml:space="preserve">Prof. Monique </w:t>
-            </w:r>
-            <w:proofErr w:type="spellStart"/>
-            <w:r>
-              <w:rPr>
-                <w:rFonts w:ascii="Calibri" w:hAnsi="Calibri"/>
-                <w:color w:val="000000"/>
-                <w:spacing w:val="0"/>
-                <w:sz w:val="22"/>
-                <w:szCs w:val="22"/>
-                <w:lang w:val="en-US" w:eastAsia="en-US"/>
-              </w:rPr>
-              <w:t>Snoeck</w:t>
-            </w:r>
-            <w:proofErr w:type="spellEnd"/>
-            <w:r>
-              <w:rPr>
-                <w:rFonts w:ascii="Calibri" w:hAnsi="Calibri"/>
-                <w:color w:val="000000"/>
-                <w:spacing w:val="0"/>
-                <w:sz w:val="22"/>
-                <w:szCs w:val="22"/>
-                <w:lang w:val="en-US" w:eastAsia="en-US"/>
-              </w:rPr>
-              <w:t xml:space="preserve"> [MS]</w:t>
+              <w:t>Prof. Monique Snoeck [MS]</w:t>
             </w:r>
           </w:p>
         </w:tc>
@@ -7003,69 +6517,8 @@
                 <w:szCs w:val="22"/>
                 <w:lang w:val="en-US" w:eastAsia="en-US"/>
               </w:rPr>
-              <w:t xml:space="preserve">Dr. </w:t>
-            </w:r>
-            <w:proofErr w:type="spellStart"/>
-            <w:r>
-              <w:rPr>
-                <w:rFonts w:ascii="Calibri" w:hAnsi="Calibri"/>
-                <w:color w:val="000000"/>
-                <w:spacing w:val="0"/>
-                <w:sz w:val="22"/>
-                <w:szCs w:val="22"/>
-                <w:lang w:val="en-US" w:eastAsia="en-US"/>
-              </w:rPr>
-              <w:t>Estefanía</w:t>
-            </w:r>
-            <w:proofErr w:type="spellEnd"/>
-            <w:r>
-              <w:rPr>
-                <w:rFonts w:ascii="Calibri" w:hAnsi="Calibri"/>
-                <w:color w:val="000000"/>
-                <w:spacing w:val="0"/>
-                <w:sz w:val="22"/>
-                <w:szCs w:val="22"/>
-                <w:lang w:val="en-US" w:eastAsia="en-US"/>
-              </w:rPr>
-              <w:t xml:space="preserve"> </w:t>
-            </w:r>
-            <w:proofErr w:type="spellStart"/>
-            <w:r>
-              <w:rPr>
-                <w:rFonts w:ascii="Calibri" w:hAnsi="Calibri"/>
-                <w:color w:val="000000"/>
-                <w:spacing w:val="0"/>
-                <w:sz w:val="22"/>
-                <w:szCs w:val="22"/>
-                <w:lang w:val="en-US" w:eastAsia="en-US"/>
-              </w:rPr>
-              <w:t>Serral</w:t>
-            </w:r>
-            <w:proofErr w:type="spellEnd"/>
-            <w:r>
-              <w:rPr>
-                <w:rFonts w:ascii="Calibri" w:hAnsi="Calibri"/>
-                <w:color w:val="000000"/>
-                <w:spacing w:val="0"/>
-                <w:sz w:val="22"/>
-                <w:szCs w:val="22"/>
-                <w:lang w:val="en-US" w:eastAsia="en-US"/>
-              </w:rPr>
-              <w:t xml:space="preserve"> </w:t>
-            </w:r>
-            <w:proofErr w:type="spellStart"/>
-            <w:r>
-              <w:rPr>
-                <w:rFonts w:ascii="Calibri" w:hAnsi="Calibri"/>
-                <w:color w:val="000000"/>
-                <w:spacing w:val="0"/>
-                <w:sz w:val="22"/>
-                <w:szCs w:val="22"/>
-                <w:lang w:val="en-US" w:eastAsia="en-US"/>
-              </w:rPr>
-              <w:t>Asensio</w:t>
-            </w:r>
-            <w:proofErr w:type="spellEnd"/>
+              <w:t>Dr. Estefanía Serral Asensio</w:t>
+            </w:r>
           </w:p>
         </w:tc>
         <w:tc>
@@ -7237,55 +6690,7 @@
                 <w:szCs w:val="22"/>
                 <w:lang w:val="en-US" w:eastAsia="en-US"/>
               </w:rPr>
-              <w:t xml:space="preserve">Prof. </w:t>
-            </w:r>
-            <w:proofErr w:type="spellStart"/>
-            <w:r>
-              <w:rPr>
-                <w:rFonts w:ascii="Calibri" w:hAnsi="Calibri"/>
-                <w:color w:val="000000"/>
-                <w:spacing w:val="0"/>
-                <w:sz w:val="22"/>
-                <w:szCs w:val="22"/>
-                <w:lang w:val="en-US" w:eastAsia="en-US"/>
-              </w:rPr>
-              <w:t>Sien</w:t>
-            </w:r>
-            <w:proofErr w:type="spellEnd"/>
-            <w:r>
-              <w:rPr>
-                <w:rFonts w:ascii="Calibri" w:hAnsi="Calibri"/>
-                <w:color w:val="000000"/>
-                <w:spacing w:val="0"/>
-                <w:sz w:val="22"/>
-                <w:szCs w:val="22"/>
-                <w:lang w:val="en-US" w:eastAsia="en-US"/>
-              </w:rPr>
-              <w:t xml:space="preserve"> </w:t>
-            </w:r>
-            <w:proofErr w:type="spellStart"/>
-            <w:r>
-              <w:rPr>
-                <w:rFonts w:ascii="Calibri" w:hAnsi="Calibri"/>
-                <w:color w:val="000000"/>
-                <w:spacing w:val="0"/>
-                <w:sz w:val="22"/>
-                <w:szCs w:val="22"/>
-                <w:lang w:val="en-US" w:eastAsia="en-US"/>
-              </w:rPr>
-              <w:t>Moens</w:t>
-            </w:r>
-            <w:proofErr w:type="spellEnd"/>
-            <w:r>
-              <w:rPr>
-                <w:rFonts w:ascii="Calibri" w:hAnsi="Calibri"/>
-                <w:color w:val="000000"/>
-                <w:spacing w:val="0"/>
-                <w:sz w:val="22"/>
-                <w:szCs w:val="22"/>
-                <w:lang w:val="en-US" w:eastAsia="en-US"/>
-              </w:rPr>
-              <w:t xml:space="preserve"> [SM]</w:t>
+              <w:t>Prof. Sien Moens [SM]</w:t>
             </w:r>
           </w:p>
         </w:tc>
@@ -7459,31 +6864,7 @@
                 <w:lang w:val="en-US" w:eastAsia="en-US"/>
               </w:rPr>
               <w:lastRenderedPageBreak/>
-              <w:t xml:space="preserve">Philippe </w:t>
-            </w:r>
-            <w:proofErr w:type="spellStart"/>
-            <w:r>
-              <w:rPr>
-                <w:rFonts w:ascii="Calibri" w:hAnsi="Calibri"/>
-                <w:color w:val="000000"/>
-                <w:spacing w:val="0"/>
-                <w:sz w:val="22"/>
-                <w:szCs w:val="22"/>
-                <w:lang w:val="en-US" w:eastAsia="en-US"/>
-              </w:rPr>
-              <w:t>Bureille</w:t>
-            </w:r>
-            <w:proofErr w:type="spellEnd"/>
-            <w:r>
-              <w:rPr>
-                <w:rFonts w:ascii="Calibri" w:hAnsi="Calibri"/>
-                <w:color w:val="000000"/>
-                <w:spacing w:val="0"/>
-                <w:sz w:val="22"/>
-                <w:szCs w:val="22"/>
-                <w:lang w:val="en-US" w:eastAsia="en-US"/>
-              </w:rPr>
-              <w:t xml:space="preserve"> [PB]</w:t>
+              <w:t>Philippe Bureille [PB]</w:t>
             </w:r>
           </w:p>
         </w:tc>
@@ -7656,31 +7037,7 @@
                 <w:szCs w:val="22"/>
                 <w:lang w:val="en-US" w:eastAsia="en-US"/>
               </w:rPr>
-              <w:t xml:space="preserve">Nicole </w:t>
-            </w:r>
-            <w:proofErr w:type="spellStart"/>
-            <w:r>
-              <w:rPr>
-                <w:rFonts w:ascii="Calibri" w:hAnsi="Calibri"/>
-                <w:color w:val="000000"/>
-                <w:spacing w:val="0"/>
-                <w:sz w:val="22"/>
-                <w:szCs w:val="22"/>
-                <w:lang w:val="en-US" w:eastAsia="en-US"/>
-              </w:rPr>
-              <w:t>Sohn</w:t>
-            </w:r>
-            <w:proofErr w:type="spellEnd"/>
-            <w:r>
-              <w:rPr>
-                <w:rFonts w:ascii="Calibri" w:hAnsi="Calibri"/>
-                <w:color w:val="000000"/>
-                <w:spacing w:val="0"/>
-                <w:sz w:val="22"/>
-                <w:szCs w:val="22"/>
-                <w:lang w:val="en-US" w:eastAsia="en-US"/>
-              </w:rPr>
-              <w:t xml:space="preserve"> [NS]</w:t>
+              <w:t>Nicole Sohn [NS]</w:t>
             </w:r>
           </w:p>
         </w:tc>
@@ -7844,7 +7201,6 @@
                 <w:lang w:val="en-US" w:eastAsia="en-US"/>
               </w:rPr>
             </w:pPr>
-            <w:proofErr w:type="spellStart"/>
             <w:r>
               <w:rPr>
                 <w:rFonts w:ascii="Calibri" w:hAnsi="Calibri"/>
@@ -7854,43 +7210,7 @@
                 <w:szCs w:val="22"/>
                 <w:lang w:val="en-US" w:eastAsia="en-US"/>
               </w:rPr>
-              <w:t>Yagup</w:t>
-            </w:r>
-            <w:proofErr w:type="spellEnd"/>
-            <w:r>
-              <w:rPr>
-                <w:rFonts w:ascii="Calibri" w:hAnsi="Calibri"/>
-                <w:color w:val="000000"/>
-                <w:spacing w:val="0"/>
-                <w:sz w:val="22"/>
-                <w:szCs w:val="22"/>
-                <w:lang w:val="en-US" w:eastAsia="en-US"/>
-              </w:rPr>
-              <w:t xml:space="preserve"> </w:t>
-            </w:r>
-            <w:proofErr w:type="spellStart"/>
-            <w:r>
-              <w:rPr>
-                <w:rFonts w:ascii="Calibri" w:hAnsi="Calibri"/>
-                <w:color w:val="000000"/>
-                <w:spacing w:val="0"/>
-                <w:sz w:val="22"/>
-                <w:szCs w:val="22"/>
-                <w:lang w:val="en-US" w:eastAsia="en-US"/>
-              </w:rPr>
-              <w:t>Macit</w:t>
-            </w:r>
-            <w:proofErr w:type="spellEnd"/>
-            <w:r>
-              <w:rPr>
-                <w:rFonts w:ascii="Calibri" w:hAnsi="Calibri"/>
-                <w:color w:val="000000"/>
-                <w:spacing w:val="0"/>
-                <w:sz w:val="22"/>
-                <w:szCs w:val="22"/>
-                <w:lang w:val="en-US" w:eastAsia="en-US"/>
-              </w:rPr>
-              <w:t xml:space="preserve"> [YM]</w:t>
+              <w:t>Yagup Macit [YM]</w:t>
             </w:r>
           </w:p>
         </w:tc>
@@ -8054,7 +7374,6 @@
                 <w:lang w:val="en-US" w:eastAsia="en-US"/>
               </w:rPr>
             </w:pPr>
-            <w:proofErr w:type="spellStart"/>
             <w:r>
               <w:rPr>
                 <w:rFonts w:ascii="Calibri" w:hAnsi="Calibri"/>
@@ -8064,43 +7383,7 @@
                 <w:szCs w:val="22"/>
                 <w:lang w:val="en-US" w:eastAsia="en-US"/>
               </w:rPr>
-              <w:t>Eray</w:t>
-            </w:r>
-            <w:proofErr w:type="spellEnd"/>
-            <w:r>
-              <w:rPr>
-                <w:rFonts w:ascii="Calibri" w:hAnsi="Calibri"/>
-                <w:color w:val="000000"/>
-                <w:spacing w:val="0"/>
-                <w:sz w:val="22"/>
-                <w:szCs w:val="22"/>
-                <w:lang w:val="en-US" w:eastAsia="en-US"/>
-              </w:rPr>
-              <w:t xml:space="preserve"> </w:t>
-            </w:r>
-            <w:proofErr w:type="spellStart"/>
-            <w:r>
-              <w:rPr>
-                <w:rFonts w:ascii="Calibri" w:hAnsi="Calibri"/>
-                <w:color w:val="000000"/>
-                <w:spacing w:val="0"/>
-                <w:sz w:val="22"/>
-                <w:szCs w:val="22"/>
-                <w:lang w:val="en-US" w:eastAsia="en-US"/>
-              </w:rPr>
-              <w:t>Tüzün</w:t>
-            </w:r>
-            <w:proofErr w:type="spellEnd"/>
-            <w:r>
-              <w:rPr>
-                <w:rFonts w:ascii="Calibri" w:hAnsi="Calibri"/>
-                <w:color w:val="000000"/>
-                <w:spacing w:val="0"/>
-                <w:sz w:val="22"/>
-                <w:szCs w:val="22"/>
-                <w:lang w:val="en-US" w:eastAsia="en-US"/>
-              </w:rPr>
-              <w:t xml:space="preserve"> [ET]</w:t>
+              <w:t>Eray Tüzün [ET]</w:t>
             </w:r>
           </w:p>
         </w:tc>
@@ -8264,7 +7547,6 @@
                 <w:lang w:val="en-US" w:eastAsia="en-US"/>
               </w:rPr>
             </w:pPr>
-            <w:proofErr w:type="spellStart"/>
             <w:r>
               <w:rPr>
                 <w:rFonts w:ascii="Calibri" w:hAnsi="Calibri"/>
@@ -8274,43 +7556,7 @@
                 <w:szCs w:val="22"/>
                 <w:lang w:val="en-US" w:eastAsia="en-US"/>
               </w:rPr>
-              <w:t>Nuran</w:t>
-            </w:r>
-            <w:proofErr w:type="spellEnd"/>
-            <w:r>
-              <w:rPr>
-                <w:rFonts w:ascii="Calibri" w:hAnsi="Calibri"/>
-                <w:color w:val="000000"/>
-                <w:spacing w:val="0"/>
-                <w:sz w:val="22"/>
-                <w:szCs w:val="22"/>
-                <w:lang w:val="en-US" w:eastAsia="en-US"/>
-              </w:rPr>
-              <w:t xml:space="preserve"> </w:t>
-            </w:r>
-            <w:proofErr w:type="spellStart"/>
-            <w:r>
-              <w:rPr>
-                <w:rFonts w:ascii="Calibri" w:hAnsi="Calibri"/>
-                <w:color w:val="000000"/>
-                <w:spacing w:val="0"/>
-                <w:sz w:val="22"/>
-                <w:szCs w:val="22"/>
-                <w:lang w:val="en-US" w:eastAsia="en-US"/>
-              </w:rPr>
-              <w:t>Göksu</w:t>
-            </w:r>
-            <w:proofErr w:type="spellEnd"/>
-            <w:r>
-              <w:rPr>
-                <w:rFonts w:ascii="Calibri" w:hAnsi="Calibri"/>
-                <w:color w:val="000000"/>
-                <w:spacing w:val="0"/>
-                <w:sz w:val="22"/>
-                <w:szCs w:val="22"/>
-                <w:lang w:val="en-US" w:eastAsia="en-US"/>
-              </w:rPr>
-              <w:t xml:space="preserve"> [NG]</w:t>
+              <w:t>Nuran Göksu [NG]</w:t>
             </w:r>
           </w:p>
         </w:tc>
@@ -8629,14 +7875,12 @@
       <w:pPr>
         <w:pStyle w:val="ITEAHeading1"/>
       </w:pPr>
-      <w:bookmarkStart w:id="27" w:name="_Toc430179335"/>
-      <w:bookmarkStart w:id="28" w:name="_GoBack"/>
-      <w:bookmarkEnd w:id="28"/>
+      <w:bookmarkStart w:id="28" w:name="_Toc430181377"/>
       <w:r>
         <w:lastRenderedPageBreak/>
         <w:t>Meeting report</w:t>
       </w:r>
-      <w:bookmarkEnd w:id="27"/>
+      <w:bookmarkEnd w:id="28"/>
     </w:p>
     <w:p>
       <w:pPr>
@@ -8969,45 +8213,8 @@
                 <w:szCs w:val="22"/>
                 <w:lang w:val="en-US" w:eastAsia="en-US"/>
               </w:rPr>
-              <w:t xml:space="preserve">- The possible Belgian partners: </w:t>
-            </w:r>
-            <w:proofErr w:type="spellStart"/>
-            <w:r>
-              <w:rPr>
-                <w:rFonts w:ascii="Calibri" w:hAnsi="Calibri"/>
-                <w:color w:val="000000"/>
-                <w:spacing w:val="0"/>
-                <w:sz w:val="22"/>
-                <w:szCs w:val="22"/>
-                <w:lang w:val="en-US" w:eastAsia="en-US"/>
-              </w:rPr>
-              <w:t>Verhart</w:t>
-            </w:r>
-            <w:proofErr w:type="spellEnd"/>
-            <w:r>
-              <w:rPr>
-                <w:rFonts w:ascii="Calibri" w:hAnsi="Calibri"/>
-                <w:color w:val="000000"/>
-                <w:spacing w:val="0"/>
-                <w:sz w:val="22"/>
-                <w:szCs w:val="22"/>
-                <w:lang w:val="en-US" w:eastAsia="en-US"/>
-              </w:rPr>
-              <w:t xml:space="preserve"> and </w:t>
-            </w:r>
-            <w:proofErr w:type="spellStart"/>
-            <w:r>
-              <w:rPr>
-                <w:rFonts w:ascii="Calibri" w:hAnsi="Calibri"/>
-                <w:color w:val="000000"/>
-                <w:spacing w:val="0"/>
-                <w:sz w:val="22"/>
-                <w:szCs w:val="22"/>
-                <w:lang w:val="en-US" w:eastAsia="en-US"/>
-              </w:rPr>
-              <w:t>UAntwerp</w:t>
-            </w:r>
-            <w:proofErr w:type="spellEnd"/>
+              <w:t>- The possible Belgian partners: Verhart and UAntwerp</w:t>
+            </w:r>
           </w:p>
           <w:p>
             <w:pPr>
@@ -9918,27 +9125,7 @@
                 <w:sz w:val="22"/>
                 <w:szCs w:val="22"/>
               </w:rPr>
-              <w:t xml:space="preserve">ModelWriter Workshop in </w:t>
-            </w:r>
-            <w:proofErr w:type="spellStart"/>
-            <w:r>
-              <w:rPr>
-                <w:rFonts w:ascii="Calibri" w:hAnsi="Calibri"/>
-                <w:color w:val="000000"/>
-                <w:sz w:val="22"/>
-                <w:szCs w:val="22"/>
-              </w:rPr>
-              <w:t>EclipseCon</w:t>
-            </w:r>
-            <w:proofErr w:type="spellEnd"/>
-            <w:r>
-              <w:rPr>
-                <w:rFonts w:ascii="Calibri" w:hAnsi="Calibri"/>
-                <w:color w:val="000000"/>
-                <w:sz w:val="22"/>
-                <w:szCs w:val="22"/>
-              </w:rPr>
-              <w:t xml:space="preserve"> in Toulouse on July 2015</w:t>
+              <w:t>ModelWriter Workshop in EclipseCon in Toulouse on July 2015</w:t>
             </w:r>
           </w:p>
           <w:p>
@@ -10113,7 +9300,7 @@
       <w:pPr>
         <w:pStyle w:val="ITEAHeading1"/>
       </w:pPr>
-      <w:bookmarkStart w:id="29" w:name="_Toc430179336"/>
+      <w:bookmarkStart w:id="29" w:name="_Toc430181378"/>
       <w:r>
         <w:lastRenderedPageBreak/>
         <w:t>User Requirements</w:t>
@@ -10186,70 +9373,30 @@
     </w:p>
     <w:p>
       <w:pPr>
-        <w:pStyle w:val="BodyText"/>
-        <w:rPr>
-          <w:b/>
-          <w:bCs/>
-          <w:sz w:val="22"/>
-          <w:szCs w:val="28"/>
-        </w:rPr>
-      </w:pPr>
-      <w:r>
-        <w:rPr>
-          <w:b/>
-          <w:bCs/>
-          <w:sz w:val="22"/>
-          <w:szCs w:val="28"/>
-        </w:rPr>
+        <w:pStyle w:val="ITEAHeading2"/>
+      </w:pPr>
+      <w:bookmarkStart w:id="30" w:name="_Toc430181379"/>
+      <w:r>
         <w:t>#</w:t>
       </w:r>
       <w:r>
-        <w:rPr>
-          <w:b/>
-          <w:bCs/>
-          <w:sz w:val="22"/>
-          <w:szCs w:val="28"/>
-        </w:rPr>
         <w:tab/>
         <w:t>Requirement No</w:t>
       </w:r>
       <w:r>
-        <w:rPr>
-          <w:b/>
-          <w:bCs/>
-          <w:sz w:val="22"/>
-          <w:szCs w:val="28"/>
-        </w:rPr>
         <w:tab/>
       </w:r>
       <w:r>
-        <w:rPr>
-          <w:b/>
-          <w:bCs/>
-          <w:sz w:val="22"/>
-          <w:szCs w:val="28"/>
-        </w:rPr>
-        <w:t xml:space="preserve">  </w:t>
-      </w:r>
-      <w:r>
-        <w:rPr>
-          <w:b/>
-          <w:bCs/>
-          <w:sz w:val="22"/>
-          <w:szCs w:val="28"/>
-        </w:rPr>
+        <w:tab/>
+      </w:r>
+      <w:r>
         <w:t>Requirement State</w:t>
       </w:r>
       <w:r>
-        <w:rPr>
-          <w:b/>
-          <w:bCs/>
-          <w:sz w:val="22"/>
-          <w:szCs w:val="28"/>
-        </w:rPr>
         <w:tab/>
         <w:t>Requirement Type</w:t>
       </w:r>
+      <w:bookmarkEnd w:id="30"/>
     </w:p>
     <w:p>
       <w:pPr>
@@ -10261,12 +9408,7 @@
       </w:r>
       <w:r>
         <w:tab/>
-      </w:r>
-      <w:r>
-        <w:t>REQ-UR-</w:t>
-      </w:r>
-      <w:r>
-        <w:t>15</w:t>
+        <w:t>REQ-UR-15</w:t>
       </w:r>
       <w:r>
         <w:tab/>
@@ -10276,8 +9418,6 @@
       </w:r>
       <w:r>
         <w:tab/>
-      </w:r>
-      <w:r>
         <w:t>Confirmed</w:t>
       </w:r>
       <w:r>
@@ -10301,10 +9441,7 @@
       </w:r>
       <w:r>
         <w:tab/>
-        <w:t>REQ-UR-</w:t>
-      </w:r>
-      <w:r>
-        <w:t>16</w:t>
+        <w:t>REQ-UR-16</w:t>
       </w:r>
       <w:r>
         <w:tab/>
@@ -10314,8 +9451,6 @@
       </w:r>
       <w:r>
         <w:tab/>
-      </w:r>
-      <w:r>
         <w:t>Not Decided Yet</w:t>
       </w:r>
       <w:r>
@@ -10338,10 +9473,7 @@
       </w:r>
       <w:r>
         <w:tab/>
-        <w:t>REQ-UR-</w:t>
-      </w:r>
-      <w:r>
-        <w:t>17</w:t>
+        <w:t>REQ-UR-17</w:t>
       </w:r>
       <w:r>
         <w:tab/>
@@ -10351,8 +9483,6 @@
       </w:r>
       <w:r>
         <w:tab/>
-      </w:r>
-      <w:r>
         <w:t>Not Decided Yet</w:t>
       </w:r>
       <w:r>
@@ -10375,10 +9505,7 @@
       </w:r>
       <w:r>
         <w:tab/>
-        <w:t>REQ-UR-</w:t>
-      </w:r>
-      <w:r>
-        <w:t>20</w:t>
+        <w:t>REQ-UR-20</w:t>
       </w:r>
       <w:r>
         <w:tab/>
@@ -10388,8 +9515,6 @@
       </w:r>
       <w:r>
         <w:tab/>
-      </w:r>
-      <w:r>
         <w:t>Confirmed</w:t>
       </w:r>
       <w:r>
@@ -10413,10 +9538,7 @@
       </w:r>
       <w:r>
         <w:tab/>
-        <w:t>REQ-UR-</w:t>
-      </w:r>
-      <w:r>
-        <w:t>21</w:t>
+        <w:t>REQ-UR-21</w:t>
       </w:r>
       <w:r>
         <w:tab/>
@@ -10426,8 +9548,6 @@
       </w:r>
       <w:r>
         <w:tab/>
-      </w:r>
-      <w:r>
         <w:t>Closed</w:t>
       </w:r>
       <w:r>
@@ -10453,10 +9573,7 @@
       </w:r>
       <w:r>
         <w:tab/>
-        <w:t>REQ-UR-</w:t>
-      </w:r>
-      <w:r>
-        <w:t>22</w:t>
+        <w:t>REQ-UR-22</w:t>
       </w:r>
       <w:r>
         <w:tab/>
@@ -10466,8 +9583,6 @@
       </w:r>
       <w:r>
         <w:tab/>
-      </w:r>
-      <w:r>
         <w:t>Closed</w:t>
       </w:r>
       <w:r>
@@ -10493,10 +9608,7 @@
       </w:r>
       <w:r>
         <w:tab/>
-        <w:t>REQ-UR-</w:t>
-      </w:r>
-      <w:r>
-        <w:t>23</w:t>
+        <w:t>REQ-UR-23</w:t>
       </w:r>
       <w:r>
         <w:tab/>
@@ -10506,8 +9618,6 @@
       </w:r>
       <w:r>
         <w:tab/>
-      </w:r>
-      <w:r>
         <w:t>Confirmed</w:t>
       </w:r>
       <w:r>
@@ -10531,10 +9641,7 @@
       </w:r>
       <w:r>
         <w:tab/>
-        <w:t>REQ-UR-</w:t>
-      </w:r>
-      <w:r>
-        <w:t>25</w:t>
+        <w:t>REQ-UR-25</w:t>
       </w:r>
       <w:r>
         <w:tab/>
@@ -10544,8 +9651,6 @@
       </w:r>
       <w:r>
         <w:tab/>
-      </w:r>
-      <w:r>
         <w:t>Confirmed</w:t>
       </w:r>
       <w:r>
@@ -10569,10 +9674,7 @@
       </w:r>
       <w:r>
         <w:tab/>
-        <w:t>REQ-UR-</w:t>
-      </w:r>
-      <w:r>
-        <w:t>26</w:t>
+        <w:t>REQ-UR-26</w:t>
       </w:r>
       <w:r>
         <w:tab/>
@@ -10582,8 +9684,6 @@
       </w:r>
       <w:r>
         <w:tab/>
-      </w:r>
-      <w:r>
         <w:t>Closed</w:t>
       </w:r>
       <w:r>
@@ -10609,10 +9709,7 @@
       </w:r>
       <w:r>
         <w:tab/>
-        <w:t>REQ-UR-</w:t>
-      </w:r>
-      <w:r>
-        <w:t>27</w:t>
+        <w:t>REQ-UR-27</w:t>
       </w:r>
       <w:r>
         <w:tab/>
@@ -10622,8 +9719,6 @@
       </w:r>
       <w:r>
         <w:tab/>
-      </w:r>
-      <w:r>
         <w:t>Closed</w:t>
       </w:r>
       <w:r>
@@ -10649,10 +9744,7 @@
       </w:r>
       <w:r>
         <w:tab/>
-        <w:t>REQ-UR-</w:t>
-      </w:r>
-      <w:r>
-        <w:t>28</w:t>
+        <w:t>REQ-UR-28</w:t>
       </w:r>
       <w:r>
         <w:tab/>
@@ -10662,8 +9754,6 @@
       </w:r>
       <w:r>
         <w:tab/>
-      </w:r>
-      <w:r>
         <w:t>Confirmed</w:t>
       </w:r>
       <w:r>
@@ -10687,10 +9777,7 @@
       </w:r>
       <w:r>
         <w:tab/>
-        <w:t>REQ-UR-</w:t>
-      </w:r>
-      <w:r>
-        <w:t>29</w:t>
+        <w:t>REQ-UR-29</w:t>
       </w:r>
       <w:r>
         <w:tab/>
@@ -10725,10 +9812,7 @@
       </w:r>
       <w:r>
         <w:tab/>
-        <w:t>REQ-UR-</w:t>
-      </w:r>
-      <w:r>
-        <w:t>30</w:t>
+        <w:t>REQ-UR-30</w:t>
       </w:r>
       <w:r>
         <w:tab/>
@@ -10738,8 +9822,6 @@
       </w:r>
       <w:r>
         <w:tab/>
-      </w:r>
-      <w:r>
         <w:t>Confirmed</w:t>
       </w:r>
       <w:r>
@@ -10763,10 +9845,7 @@
       </w:r>
       <w:r>
         <w:tab/>
-        <w:t>REQ-UR-</w:t>
-      </w:r>
-      <w:r>
-        <w:t>31</w:t>
+        <w:t>REQ-UR-31</w:t>
       </w:r>
       <w:r>
         <w:tab/>
@@ -10776,8 +9855,6 @@
       </w:r>
       <w:r>
         <w:tab/>
-      </w:r>
-      <w:r>
         <w:t>Confirmed</w:t>
       </w:r>
       <w:r>
@@ -10801,10 +9878,7 @@
       </w:r>
       <w:r>
         <w:tab/>
-        <w:t>REQ-UR-</w:t>
-      </w:r>
-      <w:r>
-        <w:t>32</w:t>
+        <w:t>REQ-UR-32</w:t>
       </w:r>
       <w:r>
         <w:tab/>
@@ -10814,8 +9888,6 @@
       </w:r>
       <w:r>
         <w:tab/>
-      </w:r>
-      <w:r>
         <w:t>Not Decided Yet</w:t>
       </w:r>
       <w:r>
@@ -10838,10 +9910,7 @@
       </w:r>
       <w:r>
         <w:tab/>
-        <w:t>REQ-UR-</w:t>
-      </w:r>
-      <w:r>
-        <w:t>33</w:t>
+        <w:t>REQ-UR-33</w:t>
       </w:r>
       <w:r>
         <w:tab/>
@@ -10851,8 +9920,6 @@
       </w:r>
       <w:r>
         <w:tab/>
-      </w:r>
-      <w:r>
         <w:t>Confirmed</w:t>
       </w:r>
       <w:r>
@@ -10876,10 +9943,7 @@
       </w:r>
       <w:r>
         <w:tab/>
-        <w:t>REQ-UR-</w:t>
-      </w:r>
-      <w:r>
-        <w:t>34</w:t>
+        <w:t>REQ-UR-34</w:t>
       </w:r>
       <w:r>
         <w:tab/>
@@ -10889,8 +9953,6 @@
       </w:r>
       <w:r>
         <w:tab/>
-      </w:r>
-      <w:r>
         <w:t>Closed</w:t>
       </w:r>
       <w:r>
@@ -10916,10 +9978,7 @@
       </w:r>
       <w:r>
         <w:tab/>
-        <w:t>REQ-UR-</w:t>
-      </w:r>
-      <w:r>
-        <w:t>35</w:t>
+        <w:t>REQ-UR-35</w:t>
       </w:r>
       <w:r>
         <w:tab/>
@@ -10929,8 +9988,6 @@
       </w:r>
       <w:r>
         <w:tab/>
-      </w:r>
-      <w:r>
         <w:t>Confirmed</w:t>
       </w:r>
       <w:r>
@@ -10954,10 +10011,7 @@
       </w:r>
       <w:r>
         <w:tab/>
-        <w:t>REQ-UR-</w:t>
-      </w:r>
-      <w:r>
-        <w:t>36</w:t>
+        <w:t>REQ-UR-36</w:t>
       </w:r>
       <w:r>
         <w:tab/>
@@ -10967,9 +10021,10 @@
       </w:r>
       <w:r>
         <w:tab/>
-      </w:r>
-      <w:r>
-        <w:t>Closed</w:t>
+        <w:t>Close</w:t>
+      </w:r>
+      <w:r>
+        <w:t>d</w:t>
       </w:r>
       <w:r>
         <w:tab/>
@@ -10994,10 +10049,7 @@
       </w:r>
       <w:r>
         <w:tab/>
-        <w:t>REQ-UR-</w:t>
-      </w:r>
-      <w:r>
-        <w:t>37</w:t>
+        <w:t>REQ-UR-37</w:t>
       </w:r>
       <w:r>
         <w:tab/>
@@ -11007,8 +10059,6 @@
       </w:r>
       <w:r>
         <w:tab/>
-      </w:r>
-      <w:r>
         <w:t>Confirmed</w:t>
       </w:r>
       <w:r>
@@ -11032,10 +10082,7 @@
       </w:r>
       <w:r>
         <w:tab/>
-        <w:t>REQ-UR-</w:t>
-      </w:r>
-      <w:r>
-        <w:t>38</w:t>
+        <w:t>REQ-UR-38</w:t>
       </w:r>
       <w:r>
         <w:tab/>
@@ -11045,8 +10092,6 @@
       </w:r>
       <w:r>
         <w:tab/>
-      </w:r>
-      <w:r>
         <w:t>Confirmed</w:t>
       </w:r>
       <w:r>
@@ -11070,10 +10115,7 @@
       </w:r>
       <w:r>
         <w:tab/>
-        <w:t>REQ-UR-</w:t>
-      </w:r>
-      <w:r>
-        <w:t>39</w:t>
+        <w:t>REQ-UR-39</w:t>
       </w:r>
       <w:r>
         <w:tab/>
@@ -11083,8 +10125,6 @@
       </w:r>
       <w:r>
         <w:tab/>
-      </w:r>
-      <w:r>
         <w:t>Confirmed</w:t>
       </w:r>
       <w:r>
@@ -11108,10 +10148,7 @@
       </w:r>
       <w:r>
         <w:tab/>
-        <w:t>REQ-UR-</w:t>
-      </w:r>
-      <w:r>
-        <w:t>40</w:t>
+        <w:t>REQ-UR-40</w:t>
       </w:r>
       <w:r>
         <w:tab/>
@@ -11121,8 +10158,6 @@
       </w:r>
       <w:r>
         <w:tab/>
-      </w:r>
-      <w:r>
         <w:t>Confirmed</w:t>
       </w:r>
       <w:r>
@@ -11146,10 +10181,7 @@
       </w:r>
       <w:r>
         <w:tab/>
-        <w:t>REQ-UR-</w:t>
-      </w:r>
-      <w:r>
-        <w:t>41</w:t>
+        <w:t>REQ-UR-41</w:t>
       </w:r>
       <w:r>
         <w:tab/>
@@ -11159,8 +10191,6 @@
       </w:r>
       <w:r>
         <w:tab/>
-      </w:r>
-      <w:r>
         <w:t>Confirmed</w:t>
       </w:r>
       <w:r>
@@ -11184,10 +10214,7 @@
       </w:r>
       <w:r>
         <w:tab/>
-        <w:t>REQ-UR-</w:t>
-      </w:r>
-      <w:r>
-        <w:t>42</w:t>
+        <w:t>REQ-UR-42</w:t>
       </w:r>
       <w:r>
         <w:tab/>
@@ -11197,8 +10224,6 @@
       </w:r>
       <w:r>
         <w:tab/>
-      </w:r>
-      <w:r>
         <w:t>Not Decided Yet</w:t>
       </w:r>
       <w:r>
@@ -11221,10 +10246,7 @@
       </w:r>
       <w:r>
         <w:tab/>
-        <w:t>REQ-UR-</w:t>
-      </w:r>
-      <w:r>
-        <w:t>45</w:t>
+        <w:t>REQ-UR-45</w:t>
       </w:r>
       <w:r>
         <w:tab/>
@@ -11234,8 +10256,6 @@
       </w:r>
       <w:r>
         <w:tab/>
-      </w:r>
-      <w:r>
         <w:t>Closed</w:t>
       </w:r>
       <w:r>
@@ -11261,10 +10281,7 @@
       </w:r>
       <w:r>
         <w:tab/>
-        <w:t>REQ-UR-</w:t>
-      </w:r>
-      <w:r>
-        <w:t>46</w:t>
+        <w:t>REQ-UR-46</w:t>
       </w:r>
       <w:r>
         <w:tab/>
@@ -11274,8 +10291,6 @@
       </w:r>
       <w:r>
         <w:tab/>
-      </w:r>
-      <w:r>
         <w:t>Closed</w:t>
       </w:r>
       <w:r>
@@ -11301,10 +10316,7 @@
       </w:r>
       <w:r>
         <w:tab/>
-        <w:t>REQ-UR-</w:t>
-      </w:r>
-      <w:r>
-        <w:t>47</w:t>
+        <w:t>REQ-UR-47</w:t>
       </w:r>
       <w:r>
         <w:tab/>
@@ -11314,8 +10326,6 @@
       </w:r>
       <w:r>
         <w:tab/>
-      </w:r>
-      <w:r>
         <w:t>Confirmed</w:t>
       </w:r>
       <w:r>
@@ -11339,10 +10349,7 @@
       </w:r>
       <w:r>
         <w:tab/>
-        <w:t>REQ-UR-</w:t>
-      </w:r>
-      <w:r>
-        <w:t>48</w:t>
+        <w:t>REQ-UR-48</w:t>
       </w:r>
       <w:r>
         <w:tab/>
@@ -11352,8 +10359,6 @@
       </w:r>
       <w:r>
         <w:tab/>
-      </w:r>
-      <w:r>
         <w:t>Confirmed</w:t>
       </w:r>
       <w:r>
@@ -11377,10 +10382,7 @@
       </w:r>
       <w:r>
         <w:tab/>
-        <w:t>REQ-UR-</w:t>
-      </w:r>
-      <w:r>
-        <w:t>49</w:t>
+        <w:t>REQ-UR-49</w:t>
       </w:r>
       <w:r>
         <w:tab/>
@@ -11390,8 +10392,6 @@
       </w:r>
       <w:r>
         <w:tab/>
-      </w:r>
-      <w:r>
         <w:t>Confirmed</w:t>
       </w:r>
       <w:r>
@@ -11415,10 +10415,7 @@
       </w:r>
       <w:r>
         <w:tab/>
-        <w:t>REQ-UR-</w:t>
-      </w:r>
-      <w:r>
-        <w:t>50</w:t>
+        <w:t>REQ-UR-50</w:t>
       </w:r>
       <w:r>
         <w:tab/>
@@ -11428,8 +10425,6 @@
       </w:r>
       <w:r>
         <w:tab/>
-      </w:r>
-      <w:r>
         <w:t>Confirmed</w:t>
       </w:r>
       <w:r>
@@ -11453,10 +10448,7 @@
       </w:r>
       <w:r>
         <w:tab/>
-        <w:t>REQ-UR-</w:t>
-      </w:r>
-      <w:r>
-        <w:t>51</w:t>
+        <w:t>REQ-UR-51</w:t>
       </w:r>
       <w:r>
         <w:tab/>
@@ -11466,8 +10458,6 @@
       </w:r>
       <w:r>
         <w:tab/>
-      </w:r>
-      <w:r>
         <w:t>Confirmed</w:t>
       </w:r>
       <w:r>
@@ -11491,10 +10481,7 @@
       </w:r>
       <w:r>
         <w:tab/>
-        <w:t>REQ-UR-</w:t>
-      </w:r>
-      <w:r>
-        <w:t>52</w:t>
+        <w:t>REQ-UR-52</w:t>
       </w:r>
       <w:r>
         <w:tab/>
@@ -11504,8 +10491,42 @@
       </w:r>
       <w:r>
         <w:tab/>
-      </w:r>
-      <w:r>
+        <w:t>Confirmed</w:t>
+      </w:r>
+      <w:r>
+        <w:tab/>
+      </w:r>
+      <w:r>
+        <w:tab/>
+      </w:r>
+      <w:r>
+        <w:tab/>
+        <w:t>Mandat</w:t>
+      </w:r>
+      <w:r>
+        <w:t>ory</w:t>
+      </w:r>
+    </w:p>
+    <w:p>
+      <w:pPr>
+        <w:pStyle w:val="ITEABodyText"/>
+        <w:jc w:val="left"/>
+      </w:pPr>
+      <w:r>
+        <w:t>34)</w:t>
+      </w:r>
+      <w:r>
+        <w:tab/>
+        <w:t>REQ-UR-53</w:t>
+      </w:r>
+      <w:r>
+        <w:tab/>
+      </w:r>
+      <w:r>
+        <w:tab/>
+      </w:r>
+      <w:r>
+        <w:tab/>
         <w:t>Confirmed</w:t>
       </w:r>
       <w:r>
@@ -11521,52 +10542,14 @@
     </w:p>
     <w:p>
       <w:pPr>
-        <w:pStyle w:val="ITEABodyText"/>
-        <w:jc w:val="left"/>
-      </w:pPr>
-      <w:r>
-        <w:t>34)</w:t>
-      </w:r>
-      <w:r>
-        <w:tab/>
-        <w:t>REQ-UR-</w:t>
-      </w:r>
-      <w:r>
-        <w:t>53</w:t>
-      </w:r>
-      <w:r>
-        <w:tab/>
-      </w:r>
-      <w:r>
-        <w:tab/>
-      </w:r>
-      <w:r>
-        <w:tab/>
-      </w:r>
-      <w:r>
-        <w:t>Confirmed</w:t>
-      </w:r>
-      <w:r>
-        <w:tab/>
-      </w:r>
-      <w:r>
-        <w:tab/>
-      </w:r>
-      <w:r>
-        <w:tab/>
-        <w:t>Mandatory</w:t>
-      </w:r>
-    </w:p>
-    <w:p>
-      <w:pPr>
         <w:pStyle w:val="ITEAHeading1"/>
       </w:pPr>
-      <w:bookmarkStart w:id="30" w:name="_Toc430179337"/>
+      <w:bookmarkStart w:id="31" w:name="_Toc430181380"/>
       <w:r>
         <w:lastRenderedPageBreak/>
         <w:t>Conclusion</w:t>
       </w:r>
-      <w:bookmarkEnd w:id="30"/>
+      <w:bookmarkEnd w:id="31"/>
       <w:r>
         <w:t xml:space="preserve"> </w:t>
       </w:r>
@@ -11594,14 +10577,14 @@
         </w:numPr>
         <w:ind w:left="454" w:hanging="454"/>
       </w:pPr>
-      <w:bookmarkStart w:id="31" w:name="_Toc417308516"/>
-      <w:bookmarkStart w:id="32" w:name="_Toc430179338"/>
+      <w:bookmarkStart w:id="32" w:name="_Toc417308516"/>
+      <w:bookmarkStart w:id="33" w:name="_Toc430181381"/>
       <w:r>
         <w:lastRenderedPageBreak/>
         <w:t>References</w:t>
       </w:r>
-      <w:bookmarkEnd w:id="31"/>
       <w:bookmarkEnd w:id="32"/>
+      <w:bookmarkEnd w:id="33"/>
     </w:p>
     <w:p>
       <w:pPr>
@@ -11625,14 +10608,14 @@
           <w:numId w:val="0"/>
         </w:numPr>
       </w:pPr>
-      <w:bookmarkStart w:id="33" w:name="_Toc417308517"/>
-      <w:bookmarkStart w:id="34" w:name="_Toc430179339"/>
+      <w:bookmarkStart w:id="34" w:name="_Toc417308517"/>
+      <w:bookmarkStart w:id="35" w:name="_Toc430181382"/>
       <w:r>
         <w:lastRenderedPageBreak/>
         <w:t>Appendixes</w:t>
       </w:r>
-      <w:bookmarkEnd w:id="33"/>
       <w:bookmarkEnd w:id="34"/>
+      <w:bookmarkEnd w:id="35"/>
     </w:p>
     <w:p>
       <w:pPr>
@@ -11714,7 +10697,7 @@
           <w:r>
             <w:rPr>
               <w:noProof/>
-              <w:lang w:val="en-US" w:eastAsia="en-US"/>
+              <w:lang w:val="tr-TR" w:eastAsia="tr-TR"/>
             </w:rPr>
             <w:drawing>
               <wp:anchor distT="0" distB="0" distL="114300" distR="114300" simplePos="0" relativeHeight="251659264" behindDoc="1" locked="0" layoutInCell="1" allowOverlap="1" wp14:anchorId="2AB3973E" wp14:editId="46BDFC5E">
@@ -11794,7 +10777,7 @@
               <w:noProof/>
               <w:szCs w:val="20"/>
             </w:rPr>
-            <w:t>11</w:t>
+            <w:t>2</w:t>
           </w:r>
           <w:r>
             <w:rPr>
@@ -11900,7 +10883,7 @@
     <w:r>
       <w:rPr>
         <w:noProof/>
-        <w:lang w:val="en-US" w:eastAsia="en-US"/>
+        <w:lang w:val="tr-TR" w:eastAsia="tr-TR"/>
       </w:rPr>
       <w:drawing>
         <wp:anchor distT="0" distB="0" distL="114300" distR="114300" simplePos="0" relativeHeight="251657216" behindDoc="1" locked="0" layoutInCell="1" allowOverlap="1" wp14:anchorId="791E584E" wp14:editId="1C2E9955">
@@ -12003,7 +10986,7 @@
           <w:rPr>
             <w:noProof/>
           </w:rPr>
-          <w:t>11</w:t>
+          <w:t>2</w:t>
         </w:r>
         <w:r>
           <w:rPr>
@@ -12014,7 +10997,7 @@
         <w:r>
           <w:rPr>
             <w:noProof/>
-            <w:lang w:val="en-US" w:eastAsia="en-US"/>
+            <w:lang w:val="tr-TR" w:eastAsia="tr-TR"/>
           </w:rPr>
           <w:drawing>
             <wp:anchor distT="0" distB="0" distL="114300" distR="114300" simplePos="0" relativeHeight="251660288" behindDoc="1" locked="0" layoutInCell="1" allowOverlap="1" wp14:anchorId="1E77FF9F" wp14:editId="7C963D1E">
@@ -12198,7 +11181,7 @@
     <w:r>
       <w:rPr>
         <w:noProof/>
-        <w:lang w:val="en-US" w:eastAsia="en-US"/>
+        <w:lang w:val="tr-TR" w:eastAsia="tr-TR"/>
       </w:rPr>
       <w:drawing>
         <wp:anchor distT="0" distB="0" distL="114300" distR="114300" simplePos="0" relativeHeight="251656192" behindDoc="1" locked="0" layoutInCell="1" allowOverlap="1" wp14:anchorId="018769A2" wp14:editId="42EC2A44">
@@ -29547,6 +28530,17 @@
 </file>
 
 <file path=customXml/item1.xml><?xml version="1.0" encoding="utf-8"?>
+<p:properties xmlns:p="http://schemas.microsoft.com/office/2006/metadata/properties" xmlns:xsi="http://www.w3.org/2001/XMLSchema-instance" xmlns:pc="http://schemas.microsoft.com/office/infopath/2007/PartnerControls">
+  <documentManagement>
+    <TaxCatchAll xmlns="194ccb06-a9bd-44be-8233-5ea8b0721088"/>
+    <TaxKeywordTaxHTField xmlns="194ccb06-a9bd-44be-8233-5ea8b0721088">
+      <Terms xmlns="http://schemas.microsoft.com/office/infopath/2007/PartnerControls"/>
+    </TaxKeywordTaxHTField>
+  </documentManagement>
+</p:properties>
+</file>
+
+<file path=customXml/item2.xml><?xml version="1.0" encoding="utf-8"?>
 <?mso-contentType ?>
 <FormTemplates xmlns="http://schemas.microsoft.com/sharepoint/v3/contenttype/forms">
   <Display>DocumentLibraryForm</Display>
@@ -29555,7 +28549,7 @@
 </FormTemplates>
 </file>
 
-<file path=customXml/item2.xml><?xml version="1.0" encoding="utf-8"?>
+<file path=customXml/item3.xml><?xml version="1.0" encoding="utf-8"?>
 <ct:contentTypeSchema xmlns:ct="http://schemas.microsoft.com/office/2006/metadata/contentType" xmlns:ma="http://schemas.microsoft.com/office/2006/metadata/properties/metaAttributes" ct:_="" ma:_="" ma:contentTypeName="Document" ma:contentTypeID="0x0101005BFB70258BA69E4DAF3FE5F4C0DA7431" ma:contentTypeVersion="3" ma:contentTypeDescription="Create a new document." ma:contentTypeScope="" ma:versionID="73b0da4689f410ccc075ca2e5729e523">
   <xsd:schema xmlns:xsd="http://www.w3.org/2001/XMLSchema" xmlns:xs="http://www.w3.org/2001/XMLSchema" xmlns:p="http://schemas.microsoft.com/office/2006/metadata/properties" xmlns:ns2="194ccb06-a9bd-44be-8233-5ea8b0721088" targetNamespace="http://schemas.microsoft.com/office/2006/metadata/properties" ma:root="true" ma:fieldsID="e94a1f9785d1c13fc1ca94d7aa1cdcfb" ns2:_="">
     <xsd:import namespace="194ccb06-a9bd-44be-8233-5ea8b0721088"/>
@@ -29695,22 +28689,21 @@
 </ct:contentTypeSchema>
 </file>
 
-<file path=customXml/item3.xml><?xml version="1.0" encoding="utf-8"?>
-<p:properties xmlns:p="http://schemas.microsoft.com/office/2006/metadata/properties" xmlns:xsi="http://www.w3.org/2001/XMLSchema-instance" xmlns:pc="http://schemas.microsoft.com/office/infopath/2007/PartnerControls">
-  <documentManagement>
-    <TaxCatchAll xmlns="194ccb06-a9bd-44be-8233-5ea8b0721088"/>
-    <TaxKeywordTaxHTField xmlns="194ccb06-a9bd-44be-8233-5ea8b0721088">
-      <Terms xmlns="http://schemas.microsoft.com/office/infopath/2007/PartnerControls"/>
-    </TaxKeywordTaxHTField>
-  </documentManagement>
-</p:properties>
-</file>
-
 <file path=customXml/item4.xml><?xml version="1.0" encoding="utf-8"?>
 <b:Sources xmlns:b="http://schemas.openxmlformats.org/officeDocument/2006/bibliography" xmlns="http://schemas.openxmlformats.org/officeDocument/2006/bibliography" SelectedStyle="\APA.XSL" StyleName="APA Fifth Edition"/>
 </file>
 
 <file path=customXml/itemProps1.xml><?xml version="1.0" encoding="utf-8"?>
+<ds:datastoreItem xmlns:ds="http://schemas.openxmlformats.org/officeDocument/2006/customXml" ds:itemID="{DFFBFD16-ACF5-4461-95B8-9F684056E623}">
+  <ds:schemaRefs>
+    <ds:schemaRef ds:uri="http://schemas.microsoft.com/office/2006/metadata/properties"/>
+    <ds:schemaRef ds:uri="http://schemas.microsoft.com/office/infopath/2007/PartnerControls"/>
+    <ds:schemaRef ds:uri="194ccb06-a9bd-44be-8233-5ea8b0721088"/>
+  </ds:schemaRefs>
+</ds:datastoreItem>
+</file>
+
+<file path=customXml/itemProps2.xml><?xml version="1.0" encoding="utf-8"?>
 <ds:datastoreItem xmlns:ds="http://schemas.openxmlformats.org/officeDocument/2006/customXml" ds:itemID="{1D7ACB1F-E46F-44D4-BC20-DD633AB4993C}">
   <ds:schemaRefs>
     <ds:schemaRef ds:uri="http://schemas.microsoft.com/sharepoint/v3/contenttype/forms"/>
@@ -29718,7 +28711,7 @@
 </ds:datastoreItem>
 </file>
 
-<file path=customXml/itemProps2.xml><?xml version="1.0" encoding="utf-8"?>
+<file path=customXml/itemProps3.xml><?xml version="1.0" encoding="utf-8"?>
 <ds:datastoreItem xmlns:ds="http://schemas.openxmlformats.org/officeDocument/2006/customXml" ds:itemID="{2B28CEEB-9257-4774-AB39-CF21349B8800}">
   <ds:schemaRefs>
     <ds:schemaRef ds:uri="http://schemas.microsoft.com/office/2006/metadata/contentType"/>
@@ -29736,18 +28729,8 @@
 </ds:datastoreItem>
 </file>
 
-<file path=customXml/itemProps3.xml><?xml version="1.0" encoding="utf-8"?>
-<ds:datastoreItem xmlns:ds="http://schemas.openxmlformats.org/officeDocument/2006/customXml" ds:itemID="{DFFBFD16-ACF5-4461-95B8-9F684056E623}">
-  <ds:schemaRefs>
-    <ds:schemaRef ds:uri="http://schemas.microsoft.com/office/2006/metadata/properties"/>
-    <ds:schemaRef ds:uri="http://schemas.microsoft.com/office/infopath/2007/PartnerControls"/>
-    <ds:schemaRef ds:uri="194ccb06-a9bd-44be-8233-5ea8b0721088"/>
-  </ds:schemaRefs>
-</ds:datastoreItem>
-</file>
-
 <file path=customXml/itemProps4.xml><?xml version="1.0" encoding="utf-8"?>
-<ds:datastoreItem xmlns:ds="http://schemas.openxmlformats.org/officeDocument/2006/customXml" ds:itemID="{EAC8EC5E-154B-4DF1-80B3-303613C58C75}">
+<ds:datastoreItem xmlns:ds="http://schemas.openxmlformats.org/officeDocument/2006/customXml" ds:itemID="{1D1C0D06-A72C-4A8A-906B-8717C5663F21}">
   <ds:schemaRefs>
     <ds:schemaRef ds:uri="http://schemas.openxmlformats.org/officeDocument/2006/bibliography"/>
   </ds:schemaRefs>

</xml_diff>